<commit_message>
add one missing chart and uniform charts and figures
</commit_message>
<xml_diff>
--- a/report/Chicago.docx
+++ b/report/Chicago.docx
@@ -24,7 +24,14 @@
       </w:sdtEndPr>
       <w:sdtContent>
         <w:p/>
-        <w:p/>
+        <w:p>
+          <w:pPr>
+            <w:rPr>
+              <w:rFonts w:eastAsia="宋体" w:hint="eastAsia"/>
+              <w:lang w:eastAsia="zh-CN"/>
+            </w:rPr>
+          </w:pPr>
+        </w:p>
         <w:tbl>
           <w:tblPr>
             <w:tblpPr w:leftFromText="187" w:rightFromText="187" w:bottomFromText="720" w:vertAnchor="page" w:horzAnchor="margin" w:tblpY="2626"/>
@@ -71,9 +78,11 @@
                     </w:pPr>
                     <w:r>
                       <w:rPr>
+                        <w:rFonts w:eastAsia="宋体" w:hint="eastAsia"/>
                         <w:sz w:val="96"/>
+                        <w:lang w:eastAsia="zh-CN"/>
                       </w:rPr>
-                      <w:t>Chicago:</w:t>
+                      <w:t>Chicago</w:t>
                     </w:r>
                   </w:p>
                 </w:sdtContent>
@@ -254,8 +263,6 @@
                 <w:r>
                   <w:t>Xin Huang (685269)</w:t>
                 </w:r>
-                <w:bookmarkStart w:id="0" w:name="_GoBack"/>
-                <w:bookmarkEnd w:id="0"/>
               </w:p>
               <w:p>
                 <w:pPr>
@@ -321,7 +328,11 @@
             <w:pStyle w:val="Title"/>
           </w:pPr>
           <w:r>
-            <w:t>Chicago:</w:t>
+            <w:rPr>
+              <w:rFonts w:eastAsia="宋体" w:hint="eastAsia"/>
+              <w:lang w:eastAsia="zh-CN"/>
+            </w:rPr>
+            <w:t>Chicago</w:t>
           </w:r>
         </w:p>
       </w:sdtContent>
@@ -329,14 +340,8 @@
     <w:p>
       <w:pPr>
         <w:pStyle w:val="Heading1"/>
-        <w:rPr>
-          <w:u w:val="single"/>
-        </w:rPr>
-      </w:pPr>
-      <w:r>
-        <w:rPr>
-          <w:u w:val="single"/>
-        </w:rPr>
+      </w:pPr>
+      <w:r>
         <w:t>Introduction</w:t>
       </w:r>
     </w:p>
@@ -353,12 +358,15 @@
     </w:p>
     <w:p>
       <w:r>
-        <w:t xml:space="preserve">Around 2.4 GB of data has been collected with help of our Twitter harvesters, this is exclusive of the data used for backup. This is a continuous process, the harvesters are continuously running and pushing data to the database. </w:t>
-      </w:r>
-    </w:p>
-    <w:p>
-      <w:r>
-        <w:t>The multiple views for the data analysis has been created from with CouchDB and the sentiment analyzer can be run over any provided view</w:t>
+        <w:t>Around 2.6</w:t>
+      </w:r>
+      <w:r>
+        <w:t xml:space="preserve"> GB of data has been collected with help of our Twitter harvesters, this is exclusive of the data used for backup. This is a continuous process, the harvesters are continuously running and pushing data to the database. </w:t>
+      </w:r>
+    </w:p>
+    <w:p>
+      <w:r>
+        <w:t>The multiple views for the data analysis has been created with CouchDB and the sentiment analyzer can be run over any provided view</w:t>
       </w:r>
       <w:r>
         <w:t>. The sentiment analyzer add the sentiment and sentiment score to the document present in the provided view.</w:t>
@@ -434,6 +442,7 @@
       <w:r>
         <w:rPr>
           <w:noProof/>
+          <w:lang w:eastAsia="zh-CN"/>
         </w:rPr>
         <w:lastRenderedPageBreak/>
         <mc:AlternateContent>
@@ -441,14 +450,14 @@
             <w:drawing>
               <wp:anchor distT="0" distB="0" distL="114300" distR="114300" simplePos="0" relativeHeight="251667456" behindDoc="0" locked="0" layoutInCell="1" allowOverlap="1" wp14:anchorId="3C01A66D" wp14:editId="265A72CC">
                 <wp:simplePos x="0" y="0"/>
-                <wp:positionH relativeFrom="column">
-                  <wp:posOffset>0</wp:posOffset>
+                <wp:positionH relativeFrom="margin">
+                  <wp:align>center</wp:align>
                 </wp:positionH>
                 <wp:positionV relativeFrom="paragraph">
                   <wp:posOffset>6083935</wp:posOffset>
                 </wp:positionV>
                 <wp:extent cx="5842635" cy="635"/>
-                <wp:effectExtent l="0" t="0" r="0" b="0"/>
+                <wp:effectExtent l="0" t="0" r="5715" b="4445"/>
                 <wp:wrapTopAndBottom/>
                 <wp:docPr id="2" name="Text Box 2"/>
                 <wp:cNvGraphicFramePr/>
@@ -507,6 +516,18 @@
                               <w:fldChar w:fldCharType="end"/>
                             </w:r>
                             <w:r>
+                              <w:rPr>
+                                <w:noProof/>
+                              </w:rPr>
+                              <w:t>:</w:t>
+                            </w:r>
+                            <w:r>
+                              <w:rPr>
+                                <w:noProof/>
+                              </w:rPr>
+                              <w:t xml:space="preserve"> </w:t>
+                            </w:r>
+                            <w:r>
                               <w:t>Architecture</w:t>
                             </w:r>
                           </w:p>
@@ -521,6 +542,12 @@
                     </wps:wsp>
                   </a:graphicData>
                 </a:graphic>
+                <wp14:sizeRelH relativeFrom="margin">
+                  <wp14:pctWidth>0</wp14:pctWidth>
+                </wp14:sizeRelH>
+                <wp14:sizeRelV relativeFrom="margin">
+                  <wp14:pctHeight>0</wp14:pctHeight>
+                </wp14:sizeRelV>
               </wp:anchor>
             </w:drawing>
           </mc:Choice>
@@ -530,7 +557,7 @@
                 <v:stroke joinstyle="miter"/>
                 <v:path gradientshapeok="t" o:connecttype="rect"/>
               </v:shapetype>
-              <v:shape id="Text Box 2" o:spid="_x0000_s1026" type="#_x0000_t202" style="position:absolute;margin-left:0;margin-top:479.05pt;width:460.05pt;height:.05pt;z-index:251667456;visibility:visible;mso-wrap-style:square;mso-wrap-distance-left:9pt;mso-wrap-distance-top:0;mso-wrap-distance-right:9pt;mso-wrap-distance-bottom:0;mso-position-horizontal:absolute;mso-position-horizontal-relative:text;mso-position-vertical:absolute;mso-position-vertical-relative:text;v-text-anchor:top" o:gfxdata="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" stroked="f">
+              <v:shape id="Text Box 2" o:spid="_x0000_s1026" type="#_x0000_t202" style="position:absolute;margin-left:0;margin-top:479.05pt;width:460.05pt;height:.05pt;z-index:251667456;visibility:visible;mso-wrap-style:square;mso-width-percent:0;mso-height-percent:0;mso-wrap-distance-left:9pt;mso-wrap-distance-top:0;mso-wrap-distance-right:9pt;mso-wrap-distance-bottom:0;mso-position-horizontal:center;mso-position-horizontal-relative:margin;mso-position-vertical:absolute;mso-position-vertical-relative:text;mso-width-percent:0;mso-height-percent:0;mso-width-relative:margin;mso-height-relative:margin;v-text-anchor:top" o:gfxdata="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" stroked="f">
                 <v:textbox style="mso-fit-shape-to-text:t" inset="0,0,0,0">
                   <w:txbxContent>
                     <w:p>
@@ -566,12 +593,24 @@
                         <w:fldChar w:fldCharType="end"/>
                       </w:r>
                       <w:r>
+                        <w:rPr>
+                          <w:noProof/>
+                        </w:rPr>
+                        <w:t>:</w:t>
+                      </w:r>
+                      <w:r>
+                        <w:rPr>
+                          <w:noProof/>
+                        </w:rPr>
+                        <w:t xml:space="preserve"> </w:t>
+                      </w:r>
+                      <w:r>
                         <w:t>Architecture</w:t>
                       </w:r>
                     </w:p>
                   </w:txbxContent>
                 </v:textbox>
-                <w10:wrap type="topAndBottom"/>
+                <w10:wrap type="topAndBottom" anchorx="margin"/>
               </v:shape>
             </w:pict>
           </mc:Fallback>
@@ -580,18 +619,19 @@
       <w:r>
         <w:rPr>
           <w:noProof/>
+          <w:lang w:eastAsia="zh-CN"/>
         </w:rPr>
         <w:drawing>
           <wp:anchor distT="152400" distB="152400" distL="152400" distR="152400" simplePos="0" relativeHeight="251659264" behindDoc="0" locked="0" layoutInCell="1" allowOverlap="1" wp14:anchorId="63ADC17E" wp14:editId="1BE4EE92">
             <wp:simplePos x="0" y="0"/>
             <wp:positionH relativeFrom="margin">
-              <wp:align>left</wp:align>
+              <wp:align>center</wp:align>
             </wp:positionH>
             <wp:positionV relativeFrom="margin">
               <wp:posOffset>485775</wp:posOffset>
             </wp:positionV>
-            <wp:extent cx="5843016" cy="5541264"/>
-            <wp:effectExtent l="0" t="0" r="5715" b="2540"/>
+            <wp:extent cx="5842800" cy="5540400"/>
+            <wp:effectExtent l="0" t="0" r="5715" b="3175"/>
             <wp:wrapTopAndBottom/>
             <wp:docPr id="1073741825" name="officeArt object"/>
             <wp:cNvGraphicFramePr/>
@@ -613,7 +653,7 @@
                   <pic:spPr>
                     <a:xfrm>
                       <a:off x="0" y="0"/>
-                      <a:ext cx="5843016" cy="5541264"/>
+                      <a:ext cx="5842800" cy="5540400"/>
                     </a:xfrm>
                     <a:prstGeom prst="rect">
                       <a:avLst/>
@@ -640,7 +680,10 @@
         <w:t>Architecture</w:t>
       </w:r>
       <w:r>
-        <w:t xml:space="preserve"> of global twitter harvester</w:t>
+        <w:t xml:space="preserve"> of global twitter</w:t>
+      </w:r>
+      <w:r>
+        <w:t>ing analyze system</w:t>
       </w:r>
       <w:r>
         <w:t>:</w:t>
@@ -1092,8 +1135,8 @@
     </w:p>
     <w:tbl>
       <w:tblPr>
-        <w:tblW w:w="9020" w:type="dxa"/>
-        <w:tblInd w:w="108" w:type="dxa"/>
+        <w:tblW w:w="3000" w:type="pct"/>
+        <w:jc w:val="center"/>
         <w:tblBorders>
           <w:top w:val="single" w:sz="2" w:space="0" w:color="000000"/>
           <w:left w:val="single" w:sz="2" w:space="0" w:color="000000"/>
@@ -1103,22 +1146,22 @@
           <w:insideV w:val="single" w:sz="2" w:space="0" w:color="000000"/>
         </w:tblBorders>
         <w:shd w:val="clear" w:color="auto" w:fill="BDC0BF"/>
-        <w:tblLayout w:type="fixed"/>
         <w:tblLook w:val="04A0" w:firstRow="1" w:lastRow="0" w:firstColumn="1" w:lastColumn="0" w:noHBand="0" w:noVBand="1"/>
       </w:tblPr>
       <w:tblGrid>
-        <w:gridCol w:w="3006"/>
-        <w:gridCol w:w="3007"/>
-        <w:gridCol w:w="3007"/>
+        <w:gridCol w:w="2015"/>
+        <w:gridCol w:w="2015"/>
+        <w:gridCol w:w="2014"/>
       </w:tblGrid>
       <w:tr>
         <w:trPr>
           <w:trHeight w:val="208"/>
           <w:tblHeader/>
+          <w:jc w:val="center"/>
         </w:trPr>
         <w:tc>
           <w:tcPr>
-            <w:tcW w:w="3006" w:type="dxa"/>
+            <w:tcW w:w="1667" w:type="pct"/>
             <w:tcBorders>
               <w:top w:val="single" w:sz="2" w:space="0" w:color="000000"/>
               <w:left w:val="single" w:sz="2" w:space="0" w:color="000000"/>
@@ -1155,7 +1198,7 @@
         </w:tc>
         <w:tc>
           <w:tcPr>
-            <w:tcW w:w="3007" w:type="dxa"/>
+            <w:tcW w:w="1667" w:type="pct"/>
             <w:tcBorders>
               <w:top w:val="single" w:sz="2" w:space="0" w:color="000000"/>
               <w:left w:val="single" w:sz="2" w:space="0" w:color="000000"/>
@@ -1208,7 +1251,7 @@
         </w:tc>
         <w:tc>
           <w:tcPr>
-            <w:tcW w:w="3007" w:type="dxa"/>
+            <w:tcW w:w="1667" w:type="pct"/>
             <w:tcBorders>
               <w:top w:val="single" w:sz="2" w:space="0" w:color="000000"/>
               <w:left w:val="single" w:sz="2" w:space="0" w:color="000000"/>
@@ -1266,10 +1309,11 @@
         </w:tblPrEx>
         <w:trPr>
           <w:trHeight w:val="208"/>
+          <w:jc w:val="center"/>
         </w:trPr>
         <w:tc>
           <w:tcPr>
-            <w:tcW w:w="3006" w:type="dxa"/>
+            <w:tcW w:w="1667" w:type="pct"/>
             <w:tcBorders>
               <w:top w:val="single" w:sz="4" w:space="0" w:color="000000"/>
               <w:left w:val="single" w:sz="2" w:space="0" w:color="000000"/>
@@ -1321,7 +1365,7 @@
         </w:tc>
         <w:tc>
           <w:tcPr>
-            <w:tcW w:w="3007" w:type="dxa"/>
+            <w:tcW w:w="1667" w:type="pct"/>
             <w:tcBorders>
               <w:top w:val="single" w:sz="4" w:space="0" w:color="000000"/>
               <w:left w:val="single" w:sz="4" w:space="0" w:color="000000"/>
@@ -1370,7 +1414,7 @@
         </w:tc>
         <w:tc>
           <w:tcPr>
-            <w:tcW w:w="3007" w:type="dxa"/>
+            <w:tcW w:w="1667" w:type="pct"/>
             <w:tcBorders>
               <w:top w:val="single" w:sz="4" w:space="0" w:color="000000"/>
               <w:left w:val="single" w:sz="2" w:space="0" w:color="000000"/>
@@ -1424,10 +1468,11 @@
         </w:tblPrEx>
         <w:trPr>
           <w:trHeight w:val="205"/>
+          <w:jc w:val="center"/>
         </w:trPr>
         <w:tc>
           <w:tcPr>
-            <w:tcW w:w="3006" w:type="dxa"/>
+            <w:tcW w:w="1667" w:type="pct"/>
             <w:tcBorders>
               <w:top w:val="single" w:sz="2" w:space="0" w:color="000000"/>
               <w:left w:val="single" w:sz="2" w:space="0" w:color="000000"/>
@@ -1479,7 +1524,7 @@
         </w:tc>
         <w:tc>
           <w:tcPr>
-            <w:tcW w:w="3007" w:type="dxa"/>
+            <w:tcW w:w="1667" w:type="pct"/>
             <w:tcBorders>
               <w:top w:val="single" w:sz="2" w:space="0" w:color="000000"/>
               <w:left w:val="single" w:sz="4" w:space="0" w:color="000000"/>
@@ -1528,7 +1573,7 @@
         </w:tc>
         <w:tc>
           <w:tcPr>
-            <w:tcW w:w="3007" w:type="dxa"/>
+            <w:tcW w:w="1667" w:type="pct"/>
             <w:tcBorders>
               <w:top w:val="single" w:sz="2" w:space="0" w:color="000000"/>
               <w:left w:val="single" w:sz="2" w:space="0" w:color="000000"/>
@@ -1582,10 +1627,11 @@
         </w:tblPrEx>
         <w:trPr>
           <w:trHeight w:val="205"/>
+          <w:jc w:val="center"/>
         </w:trPr>
         <w:tc>
           <w:tcPr>
-            <w:tcW w:w="3006" w:type="dxa"/>
+            <w:tcW w:w="1667" w:type="pct"/>
             <w:tcBorders>
               <w:top w:val="single" w:sz="2" w:space="0" w:color="000000"/>
               <w:left w:val="single" w:sz="2" w:space="0" w:color="000000"/>
@@ -1637,7 +1683,7 @@
         </w:tc>
         <w:tc>
           <w:tcPr>
-            <w:tcW w:w="3007" w:type="dxa"/>
+            <w:tcW w:w="1667" w:type="pct"/>
             <w:tcBorders>
               <w:top w:val="single" w:sz="2" w:space="0" w:color="000000"/>
               <w:left w:val="single" w:sz="4" w:space="0" w:color="000000"/>
@@ -1686,7 +1732,7 @@
         </w:tc>
         <w:tc>
           <w:tcPr>
-            <w:tcW w:w="3007" w:type="dxa"/>
+            <w:tcW w:w="1667" w:type="pct"/>
             <w:tcBorders>
               <w:top w:val="single" w:sz="2" w:space="0" w:color="000000"/>
               <w:left w:val="single" w:sz="2" w:space="0" w:color="000000"/>
@@ -1740,10 +1786,11 @@
         </w:tblPrEx>
         <w:trPr>
           <w:trHeight w:val="205"/>
+          <w:jc w:val="center"/>
         </w:trPr>
         <w:tc>
           <w:tcPr>
-            <w:tcW w:w="3006" w:type="dxa"/>
+            <w:tcW w:w="1667" w:type="pct"/>
             <w:tcBorders>
               <w:top w:val="single" w:sz="2" w:space="0" w:color="000000"/>
               <w:left w:val="single" w:sz="2" w:space="0" w:color="000000"/>
@@ -1795,7 +1842,7 @@
         </w:tc>
         <w:tc>
           <w:tcPr>
-            <w:tcW w:w="3007" w:type="dxa"/>
+            <w:tcW w:w="1667" w:type="pct"/>
             <w:tcBorders>
               <w:top w:val="single" w:sz="2" w:space="0" w:color="000000"/>
               <w:left w:val="single" w:sz="4" w:space="0" w:color="000000"/>
@@ -1844,7 +1891,7 @@
         </w:tc>
         <w:tc>
           <w:tcPr>
-            <w:tcW w:w="3007" w:type="dxa"/>
+            <w:tcW w:w="1667" w:type="pct"/>
             <w:tcBorders>
               <w:top w:val="single" w:sz="2" w:space="0" w:color="000000"/>
               <w:left w:val="single" w:sz="2" w:space="0" w:color="000000"/>
@@ -2012,6 +2059,38 @@
     </w:p>
     <w:p>
       <w:r>
+        <w:rPr>
+          <w:noProof/>
+        </w:rPr>
+        <w:drawing>
+          <wp:anchor distT="152400" distB="152400" distL="152400" distR="152400" simplePos="0" relativeHeight="251669504" behindDoc="0" locked="0" layoutInCell="1" allowOverlap="1" wp14:anchorId="71742EC7" wp14:editId="113380A2">
+            <wp:simplePos x="0" y="0"/>
+            <wp:positionH relativeFrom="margin">
+              <wp:align>center</wp:align>
+            </wp:positionH>
+            <wp:positionV relativeFrom="page">
+              <wp:posOffset>4375785</wp:posOffset>
+            </wp:positionV>
+            <wp:extent cx="5648400" cy="2624400"/>
+            <wp:effectExtent l="0" t="0" r="0" b="0"/>
+            <wp:wrapTopAndBottom distT="152400" distB="152400"/>
+            <wp:docPr id="1073741826" name="officeArt object"/>
+            <wp:cNvGraphicFramePr/>
+            <a:graphic xmlns:a="http://schemas.openxmlformats.org/drawingml/2006/main">
+              <a:graphicData uri="http://schemas.openxmlformats.org/drawingml/2006/chart">
+                <c:chart xmlns:c="http://schemas.openxmlformats.org/drawingml/2006/chart" xmlns:r="http://schemas.openxmlformats.org/officeDocument/2006/relationships" r:id="rId12"/>
+              </a:graphicData>
+            </a:graphic>
+            <wp14:sizeRelH relativeFrom="margin">
+              <wp14:pctWidth>0</wp14:pctWidth>
+            </wp14:sizeRelH>
+            <wp14:sizeRelV relativeFrom="margin">
+              <wp14:pctHeight>0</wp14:pctHeight>
+            </wp14:sizeRelV>
+          </wp:anchor>
+        </w:drawing>
+      </w:r>
+      <w:r>
         <w:t xml:space="preserve">All data for </w:t>
       </w:r>
       <w:r>
@@ -2248,6 +2327,7 @@
           <w:sz w:val="24"/>
           <w:szCs w:val="24"/>
         </w:rPr>
+        <w:lastRenderedPageBreak/>
         <w:t xml:space="preserve">As shown in the system architecture diagram once the </w:t>
       </w:r>
       <w:r>
@@ -2378,7 +2458,6 @@
         </w:numPr>
       </w:pPr>
       <w:r>
-        <w:lastRenderedPageBreak/>
         <w:t>ip-hash — a hash-function is used to determine what server should be selected for the next request (based on the client</w:t>
       </w:r>
       <w:r>
@@ -2432,33 +2511,23 @@
     </w:p>
     <w:p>
       <w:r>
-        <w:t xml:space="preserve">The crawlers are deployed to six virtual machines on Nectar. Although we can use Boto and Ansible to secure the environment and for easy install, we need to monitor all the crawlers to make sure there are no blocking errors. However logging into each instance, checking the processes and the logs are a waste of extra time when automated solutions are available. We use log.io to monitor all instances via </w:t>
-      </w:r>
-      <w:r>
-        <w:t>web interface. All logs on different instances will be streamed to the web browser, all six machines at one time. With log.io, we could identify if the crawler is running correctly or not.</w:t>
-      </w:r>
-    </w:p>
-    <w:p>
-      <w:pPr>
-        <w:pStyle w:val="Heading3"/>
-      </w:pPr>
-      <w:r>
         <w:rPr>
           <w:noProof/>
+          <w:lang w:eastAsia="zh-CN"/>
         </w:rPr>
         <mc:AlternateContent>
           <mc:Choice Requires="wps">
             <w:drawing>
-              <wp:anchor distT="0" distB="0" distL="114300" distR="114300" simplePos="0" relativeHeight="251665408" behindDoc="0" locked="0" layoutInCell="1" allowOverlap="1" wp14:anchorId="28074EEC" wp14:editId="3B6B6D48">
+              <wp:anchor distT="0" distB="0" distL="114300" distR="114300" simplePos="0" relativeHeight="251665408" behindDoc="0" locked="0" layoutInCell="1" allowOverlap="1" wp14:anchorId="0CB3369B" wp14:editId="524296DF">
                 <wp:simplePos x="0" y="0"/>
-                <wp:positionH relativeFrom="column">
-                  <wp:posOffset>1238250</wp:posOffset>
+                <wp:positionH relativeFrom="margin">
+                  <wp:align>center</wp:align>
                 </wp:positionH>
                 <wp:positionV relativeFrom="paragraph">
-                  <wp:posOffset>1769745</wp:posOffset>
+                  <wp:posOffset>3166745</wp:posOffset>
                 </wp:positionV>
                 <wp:extent cx="3663950" cy="635"/>
-                <wp:effectExtent l="0" t="0" r="0" b="0"/>
+                <wp:effectExtent l="0" t="0" r="0" b="4445"/>
                 <wp:wrapTopAndBottom/>
                 <wp:docPr id="1" name="Text Box 1"/>
                 <wp:cNvGraphicFramePr/>
@@ -2531,12 +2600,15 @@
                     </wps:wsp>
                   </a:graphicData>
                 </a:graphic>
+                <wp14:sizeRelV relativeFrom="margin">
+                  <wp14:pctHeight>0</wp14:pctHeight>
+                </wp14:sizeRelV>
               </wp:anchor>
             </w:drawing>
           </mc:Choice>
           <mc:Fallback>
             <w:pict>
-              <v:shape w14:anchorId="28074EEC" id="Text Box 1" o:spid="_x0000_s1027" type="#_x0000_t202" style="position:absolute;margin-left:97.5pt;margin-top:139.35pt;width:288.5pt;height:.05pt;z-index:251665408;visibility:visible;mso-wrap-style:square;mso-wrap-distance-left:9pt;mso-wrap-distance-top:0;mso-wrap-distance-right:9pt;mso-wrap-distance-bottom:0;mso-position-horizontal:absolute;mso-position-horizontal-relative:text;mso-position-vertical:absolute;mso-position-vertical-relative:text;v-text-anchor:top" o:gfxdata="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" stroked="f">
+              <v:shape w14:anchorId="0CB3369B" id="Text Box 1" o:spid="_x0000_s1027" type="#_x0000_t202" style="position:absolute;margin-left:0;margin-top:249.35pt;width:288.5pt;height:.05pt;z-index:251665408;visibility:visible;mso-wrap-style:square;mso-height-percent:0;mso-wrap-distance-left:9pt;mso-wrap-distance-top:0;mso-wrap-distance-right:9pt;mso-wrap-distance-bottom:0;mso-position-horizontal:center;mso-position-horizontal-relative:margin;mso-position-vertical:absolute;mso-position-vertical-relative:text;mso-height-percent:0;mso-height-relative:margin;v-text-anchor:top" o:gfxdata="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" stroked="f">
                 <v:textbox style="mso-fit-shape-to-text:t" inset="0,0,0,0">
                   <w:txbxContent>
                     <w:p>
@@ -2577,27 +2649,31 @@
                     </w:p>
                   </w:txbxContent>
                 </v:textbox>
-                <w10:wrap type="topAndBottom"/>
+                <w10:wrap type="topAndBottom" anchorx="margin"/>
               </v:shape>
             </w:pict>
           </mc:Fallback>
         </mc:AlternateContent>
       </w:r>
       <w:r>
+        <w:t xml:space="preserve">The crawlers are deployed to six virtual machines on Nectar. Although we can use Boto and Ansible to secure the environment and for easy install, we need to monitor all the crawlers to make sure there are no blocking errors. However logging into each instance, checking the processes and the logs are a waste of extra time when automated solutions are available. We use log.io to monitor all instances via </w:t>
+      </w:r>
+      <w:r>
         <w:rPr>
           <w:noProof/>
+          <w:lang w:eastAsia="zh-CN"/>
         </w:rPr>
         <w:drawing>
-          <wp:anchor distT="152400" distB="152400" distL="152400" distR="152400" simplePos="0" relativeHeight="251663360" behindDoc="0" locked="0" layoutInCell="1" allowOverlap="1" wp14:anchorId="3B340899" wp14:editId="563AB2CB">
+          <wp:anchor distT="152400" distB="152400" distL="152400" distR="152400" simplePos="0" relativeHeight="251663360" behindDoc="0" locked="0" layoutInCell="1" allowOverlap="1" wp14:anchorId="319C3CAF" wp14:editId="51D0C603">
             <wp:simplePos x="0" y="0"/>
             <wp:positionH relativeFrom="margin">
-              <wp:posOffset>1238250</wp:posOffset>
+              <wp:align>center</wp:align>
             </wp:positionH>
             <wp:positionV relativeFrom="line">
-              <wp:posOffset>0</wp:posOffset>
+              <wp:posOffset>581025</wp:posOffset>
             </wp:positionV>
             <wp:extent cx="3664272" cy="1712698"/>
-            <wp:effectExtent l="0" t="0" r="0" b="0"/>
+            <wp:effectExtent l="0" t="0" r="0" b="1905"/>
             <wp:wrapTopAndBottom distT="152400" distB="152400"/>
             <wp:docPr id="1073741827" name="officeArt object"/>
             <wp:cNvGraphicFramePr/>
@@ -2609,7 +2685,7 @@
                     <pic:cNvPicPr/>
                   </pic:nvPicPr>
                   <pic:blipFill>
-                    <a:blip r:embed="rId12">
+                    <a:blip r:embed="rId13">
                       <a:extLst/>
                     </a:blip>
                     <a:stretch>
@@ -2633,9 +2709,20 @@
                 </pic:pic>
               </a:graphicData>
             </a:graphic>
+            <wp14:sizeRelV relativeFrom="margin">
+              <wp14:pctHeight>0</wp14:pctHeight>
+            </wp14:sizeRelV>
           </wp:anchor>
         </w:drawing>
       </w:r>
+      <w:r>
+        <w:t>web interface. All logs on different instances will be streamed to the web browser, all six machines at one time. With log.io, we could identify if the crawler is running correctly or not.</w:t>
+      </w:r>
+    </w:p>
+    <w:p>
+      <w:pPr>
+        <w:pStyle w:val="Heading3"/>
+      </w:pPr>
       <w:r>
         <w:rPr>
           <w:rFonts w:ascii="Helvetica" w:eastAsia="Arial Unicode MS" w:hAnsi="Arial Unicode MS" w:cs="Arial Unicode MS"/>
@@ -2645,6 +2732,7 @@
           <w:szCs w:val="20"/>
           <w:bdr w:val="nil"/>
         </w:rPr>
+        <w:lastRenderedPageBreak/>
         <w:t xml:space="preserve"> </w:t>
       </w:r>
       <w:r>
@@ -2775,11 +2863,7 @@
         <w:t xml:space="preserve">t those tweets from those area </w:t>
       </w:r>
       <w:r>
-        <w:t xml:space="preserve">as REST crawler is </w:t>
-      </w:r>
-      <w:r>
-        <w:lastRenderedPageBreak/>
-        <w:t xml:space="preserve">querying recursively. </w:t>
+        <w:t xml:space="preserve">as REST crawler is querying recursively. </w:t>
       </w:r>
       <w:r>
         <w:t xml:space="preserve">Since </w:t>
@@ -2969,6 +3053,7 @@
         </w:rPr>
       </w:pPr>
       <w:r>
+        <w:lastRenderedPageBreak/>
         <w:t xml:space="preserve">One of the main advantages of using Ansible is definitely its simplicity, being very easy to convert bash scripts into Ansible scripts, and given </w:t>
       </w:r>
       <w:r>
@@ -3013,36 +3098,66 @@
         <w:t>IPs. These addresses may be grouped. Some other means for adding hosts are available, such as a dynamic way of populating the hosts file (this is not used in our work). The list may look as follow, with the group name in brackets:</w:t>
       </w:r>
     </w:p>
-    <w:p/>
-    <w:p/>
-    <w:p>
-      <w:pPr>
-        <w:spacing w:before="240" w:after="0" w:line="240" w:lineRule="auto"/>
-      </w:pPr>
-      <w:r>
-        <w:lastRenderedPageBreak/>
+    <w:p>
+      <w:pPr>
+        <w:ind w:leftChars="200" w:left="440"/>
+        <w:rPr>
+          <w:rFonts w:ascii="Courier New" w:hAnsi="Courier New" w:cs="Courier New"/>
+          <w:i/>
+          <w:iCs/>
+          <w:sz w:val="20"/>
+        </w:rPr>
+      </w:pPr>
+      <w:r>
+        <w:rPr>
+          <w:rFonts w:ascii="Courier New" w:hAnsi="Courier New" w:cs="Courier New"/>
+          <w:i/>
+          <w:iCs/>
+          <w:sz w:val="20"/>
+        </w:rPr>
         <w:t>[name]</w:t>
       </w:r>
     </w:p>
     <w:p>
       <w:pPr>
-        <w:spacing w:before="240" w:after="0" w:line="240" w:lineRule="auto"/>
-      </w:pPr>
-      <w:r>
-        <w:tab/>
+        <w:ind w:leftChars="200" w:left="440"/>
+        <w:rPr>
+          <w:rFonts w:ascii="Courier New" w:hAnsi="Courier New" w:cs="Courier New"/>
+          <w:i/>
+          <w:iCs/>
+          <w:sz w:val="20"/>
+        </w:rPr>
+      </w:pPr>
+      <w:r>
+        <w:rPr>
+          <w:rFonts w:ascii="Courier New" w:hAnsi="Courier New" w:cs="Courier New"/>
+          <w:i/>
+          <w:iCs/>
+          <w:sz w:val="20"/>
+        </w:rPr>
         <w:t>192.168.1.2</w:t>
       </w:r>
     </w:p>
     <w:p>
       <w:pPr>
-        <w:spacing w:before="240" w:after="0" w:line="240" w:lineRule="auto"/>
-      </w:pPr>
-      <w:r>
-        <w:tab/>
+        <w:ind w:leftChars="200" w:left="440"/>
+        <w:rPr>
+          <w:rFonts w:ascii="Courier New" w:hAnsi="Courier New" w:cs="Courier New"/>
+          <w:i/>
+          <w:iCs/>
+          <w:sz w:val="20"/>
+        </w:rPr>
+      </w:pPr>
+      <w:r>
+        <w:rPr>
+          <w:rFonts w:ascii="Courier New" w:hAnsi="Courier New" w:cs="Courier New"/>
+          <w:i/>
+          <w:iCs/>
+          <w:sz w:val="20"/>
+        </w:rPr>
         <w:t>192.168.1.3</w:t>
       </w:r>
     </w:p>
-    <w:p/>
     <w:p>
       <w:r>
         <w:t>The language used by Ansible to describe the tasks to be executed on remote systems is called Playbook.  They are written in YAML format and deliver a very simple syntax, and should not be mistaken as a programming language, but rather a modelling language.  A Playbook is composed essentially of a serial publication of tasks (or module calls) that are executed in a group of remote hosts in a scripted fashion. These tasks may be either synchronous or asynchronous.</w:t>
@@ -3199,6 +3314,7 @@
         <w:rPr>
           <w:sz w:val="22"/>
         </w:rPr>
+        <w:lastRenderedPageBreak/>
         <w:t>Set restrictive permission for the ssh private key: this task transfers the SSH key used for accessing the git repository to all remote machines; it also changes its permission as required by OpenSSH.</w:t>
       </w:r>
     </w:p>
@@ -3302,11 +3418,7 @@
     </w:p>
     <w:p>
       <w:r>
-        <w:t xml:space="preserve">In order to execute the Ansible Playbook to deploy new remote machines, a series of steps must be performed. Alongside this project submission, a file called AnsiblePlaybook.yml is provided, in which </w:t>
-      </w:r>
-      <w:r>
-        <w:lastRenderedPageBreak/>
-        <w:t xml:space="preserve">all the tasks are described (this playbook file must be stored under </w:t>
+        <w:t xml:space="preserve">In order to execute the Ansible Playbook to deploy new remote machines, a series of steps must be performed. Alongside this project submission, a file called AnsiblePlaybook.yml is provided, in which all the tasks are described (this playbook file must be stored under </w:t>
       </w:r>
       <w:r>
         <w:rPr>
@@ -3321,294 +3433,320 @@
     </w:p>
     <w:p>
       <w:pPr>
-        <w:rPr>
+        <w:ind w:leftChars="200" w:left="440"/>
+        <w:rPr>
+          <w:rFonts w:ascii="Courier New" w:hAnsi="Courier New" w:cs="Courier New"/>
           <w:i/>
           <w:iCs/>
-        </w:rPr>
-      </w:pPr>
-      <w:r>
-        <w:rPr>
+          <w:sz w:val="20"/>
+        </w:rPr>
+      </w:pPr>
+      <w:r>
+        <w:rPr>
+          <w:rFonts w:ascii="Courier New" w:hAnsi="Courier New" w:cs="Courier New"/>
           <w:i/>
           <w:iCs/>
+          <w:sz w:val="20"/>
         </w:rPr>
         <w:t>sudo apt-add-repository -y ppa:ansible/ansible</w:t>
       </w:r>
     </w:p>
     <w:p>
       <w:pPr>
-        <w:rPr>
+        <w:ind w:leftChars="200" w:left="440"/>
+        <w:rPr>
+          <w:rFonts w:ascii="Courier New" w:hAnsi="Courier New" w:cs="Courier New"/>
           <w:i/>
           <w:iCs/>
-        </w:rPr>
-      </w:pPr>
-      <w:r>
-        <w:rPr>
+          <w:sz w:val="20"/>
+        </w:rPr>
+      </w:pPr>
+      <w:r>
+        <w:rPr>
+          <w:rFonts w:ascii="Courier New" w:hAnsi="Courier New" w:cs="Courier New"/>
           <w:i/>
           <w:iCs/>
-        </w:rPr>
-        <w:tab/>
-      </w:r>
-      <w:r>
-        <w:rPr>
+          <w:sz w:val="20"/>
+          <w:lang w:val="pt-PT"/>
+        </w:rPr>
+        <w:t>sudo apt-get update</w:t>
+      </w:r>
+    </w:p>
+    <w:p>
+      <w:pPr>
+        <w:ind w:leftChars="200" w:left="440"/>
+        <w:rPr>
+          <w:rFonts w:ascii="Courier New" w:hAnsi="Courier New" w:cs="Courier New"/>
           <w:i/>
           <w:iCs/>
-          <w:lang w:val="pt-PT"/>
-        </w:rPr>
-        <w:t>sudo apt-get update</w:t>
-      </w:r>
-    </w:p>
-    <w:p>
-      <w:pPr>
-        <w:rPr>
+          <w:sz w:val="20"/>
+        </w:rPr>
+      </w:pPr>
+      <w:r>
+        <w:rPr>
+          <w:rFonts w:ascii="Courier New" w:hAnsi="Courier New" w:cs="Courier New"/>
           <w:i/>
           <w:iCs/>
-        </w:rPr>
-      </w:pPr>
+          <w:sz w:val="20"/>
+        </w:rPr>
+        <w:t>sudo apt-get install -y ansible</w:t>
+      </w:r>
+    </w:p>
+    <w:p>
+      <w:r>
+        <w:t xml:space="preserve">After having Ansible installed, is required to populate the inventory file with the clients IPs. This file is called </w:t>
+      </w:r>
       <w:r>
         <w:rPr>
           <w:i/>
           <w:iCs/>
         </w:rPr>
-        <w:tab/>
-        <w:t>sudo apt-get install -y ansible</w:t>
-      </w:r>
-    </w:p>
-    <w:p>
-      <w:r>
-        <w:t xml:space="preserve">After having Ansible installed, is required to populate the inventory file with the clients IPs. This file is called </w:t>
+        <w:t xml:space="preserve">hosts </w:t>
+      </w:r>
+      <w:r>
+        <w:t xml:space="preserve">and is under </w:t>
       </w:r>
       <w:r>
         <w:rPr>
           <w:i/>
           <w:iCs/>
         </w:rPr>
-        <w:t xml:space="preserve">hosts </w:t>
-      </w:r>
-      <w:r>
-        <w:t xml:space="preserve">and is under </w:t>
-      </w:r>
-      <w:r>
-        <w:rPr>
+        <w:t>/etc/ansible/</w:t>
+      </w:r>
+      <w:r>
+        <w:t>. In our project, this file looked like</w:t>
+      </w:r>
+    </w:p>
+    <w:p>
+      <w:pPr>
+        <w:ind w:leftChars="200" w:left="440"/>
+        <w:rPr>
+          <w:rFonts w:ascii="Courier New" w:hAnsi="Courier New" w:cs="Courier New"/>
           <w:i/>
           <w:iCs/>
-        </w:rPr>
-        <w:t>/etc/ansible/</w:t>
-      </w:r>
-      <w:r>
-        <w:t>. In our project, this file looked like</w:t>
-      </w:r>
-    </w:p>
-    <w:p>
-      <w:pPr>
-        <w:rPr>
+          <w:sz w:val="20"/>
+        </w:rPr>
+      </w:pPr>
+      <w:r>
+        <w:rPr>
+          <w:rFonts w:ascii="Courier New" w:hAnsi="Courier New" w:cs="Courier New"/>
           <w:i/>
           <w:iCs/>
-        </w:rPr>
-      </w:pPr>
-      <w:r>
-        <w:tab/>
-      </w:r>
-      <w:r>
-        <w:rPr>
+          <w:sz w:val="20"/>
+        </w:rPr>
+        <w:t>[cloud]</w:t>
+      </w:r>
+    </w:p>
+    <w:p>
+      <w:pPr>
+        <w:ind w:leftChars="200" w:left="440"/>
+        <w:rPr>
+          <w:rFonts w:ascii="Courier New" w:hAnsi="Courier New" w:cs="Courier New"/>
           <w:i/>
           <w:iCs/>
-        </w:rPr>
-        <w:t>[cloud]</w:t>
-      </w:r>
-    </w:p>
-    <w:p>
-      <w:pPr>
-        <w:rPr>
+          <w:sz w:val="20"/>
+        </w:rPr>
+      </w:pPr>
+      <w:r>
+        <w:rPr>
+          <w:rFonts w:ascii="Courier New" w:hAnsi="Courier New" w:cs="Courier New"/>
           <w:i/>
           <w:iCs/>
-        </w:rPr>
-      </w:pPr>
-      <w:r>
-        <w:rPr>
+          <w:sz w:val="20"/>
+        </w:rPr>
+        <w:t>115.146.95.246</w:t>
+      </w:r>
+    </w:p>
+    <w:p>
+      <w:pPr>
+        <w:ind w:leftChars="200" w:left="440"/>
+        <w:rPr>
+          <w:rFonts w:ascii="Courier New" w:hAnsi="Courier New" w:cs="Courier New"/>
           <w:i/>
           <w:iCs/>
-        </w:rPr>
-        <w:tab/>
-        <w:t>115.146.95.246</w:t>
-      </w:r>
-    </w:p>
-    <w:p>
-      <w:pPr>
-        <w:rPr>
+          <w:sz w:val="20"/>
+        </w:rPr>
+      </w:pPr>
+      <w:r>
+        <w:rPr>
+          <w:rFonts w:ascii="Courier New" w:hAnsi="Courier New" w:cs="Courier New"/>
           <w:i/>
           <w:iCs/>
-        </w:rPr>
-      </w:pPr>
-      <w:r>
-        <w:rPr>
+          <w:sz w:val="20"/>
+        </w:rPr>
+        <w:t>115.146.93.141</w:t>
+      </w:r>
+    </w:p>
+    <w:p>
+      <w:pPr>
+        <w:ind w:leftChars="200" w:left="440"/>
+        <w:rPr>
+          <w:rFonts w:ascii="Courier New" w:hAnsi="Courier New" w:cs="Courier New"/>
           <w:i/>
           <w:iCs/>
-        </w:rPr>
-        <w:tab/>
-        <w:t>115.146.93.141</w:t>
-      </w:r>
-    </w:p>
-    <w:p>
-      <w:pPr>
-        <w:rPr>
+          <w:sz w:val="20"/>
+        </w:rPr>
+      </w:pPr>
+      <w:r>
+        <w:rPr>
+          <w:rFonts w:ascii="Courier New" w:hAnsi="Courier New" w:cs="Courier New"/>
           <w:i/>
           <w:iCs/>
-        </w:rPr>
-      </w:pPr>
-      <w:r>
-        <w:rPr>
+          <w:sz w:val="20"/>
+        </w:rPr>
+        <w:t>115.146.95.247</w:t>
+      </w:r>
+    </w:p>
+    <w:p>
+      <w:pPr>
+        <w:ind w:leftChars="200" w:left="440"/>
+        <w:rPr>
+          <w:rFonts w:ascii="Courier New" w:hAnsi="Courier New" w:cs="Courier New"/>
           <w:i/>
           <w:iCs/>
-        </w:rPr>
-        <w:tab/>
-        <w:t>115.146.95.247</w:t>
-      </w:r>
-    </w:p>
-    <w:p>
-      <w:pPr>
-        <w:rPr>
+          <w:sz w:val="20"/>
+        </w:rPr>
+      </w:pPr>
+      <w:r>
+        <w:rPr>
+          <w:rFonts w:ascii="Courier New" w:hAnsi="Courier New" w:cs="Courier New"/>
           <w:i/>
           <w:iCs/>
-        </w:rPr>
-      </w:pPr>
-      <w:r>
-        <w:rPr>
+          <w:sz w:val="20"/>
+        </w:rPr>
+        <w:t>115.146.95.54</w:t>
+      </w:r>
+    </w:p>
+    <w:p>
+      <w:pPr>
+        <w:ind w:leftChars="200" w:left="440"/>
+        <w:rPr>
+          <w:rFonts w:ascii="Courier New" w:hAnsi="Courier New" w:cs="Courier New"/>
           <w:i/>
           <w:iCs/>
-        </w:rPr>
-        <w:tab/>
-        <w:t>115.146.95.54</w:t>
-      </w:r>
-    </w:p>
-    <w:p>
-      <w:pPr>
-        <w:rPr>
+          <w:sz w:val="20"/>
+        </w:rPr>
+      </w:pPr>
+      <w:r>
+        <w:rPr>
+          <w:rFonts w:ascii="Courier New" w:hAnsi="Courier New" w:cs="Courier New"/>
           <w:i/>
           <w:iCs/>
-        </w:rPr>
-      </w:pPr>
+          <w:sz w:val="20"/>
+        </w:rPr>
+        <w:t>115.146.95.64</w:t>
+      </w:r>
+    </w:p>
+    <w:p>
+      <w:r>
+        <w:t>w</w:t>
+      </w:r>
+      <w:r>
+        <w:t>here</w:t>
+      </w:r>
+      <w:r>
+        <w:t xml:space="preserve"> [</w:t>
+      </w:r>
       <w:r>
         <w:rPr>
           <w:i/>
           <w:iCs/>
         </w:rPr>
-        <w:tab/>
-        <w:t>115.146.95.64</w:t>
-      </w:r>
-    </w:p>
-    <w:p>
-      <w:r>
-        <w:t>w</w:t>
-      </w:r>
-      <w:r>
-        <w:t>here</w:t>
-      </w:r>
-      <w:r>
-        <w:t xml:space="preserve"> [</w:t>
+        <w:t xml:space="preserve">cloud] </w:t>
+      </w:r>
+      <w:r>
+        <w:t xml:space="preserve"> is the group name.</w:t>
+      </w:r>
+    </w:p>
+    <w:p>
+      <w:r>
+        <w:t xml:space="preserve">After that, it is required that the file </w:t>
       </w:r>
       <w:r>
         <w:rPr>
           <w:i/>
           <w:iCs/>
         </w:rPr>
-        <w:t xml:space="preserve">cloud] </w:t>
-      </w:r>
-      <w:r>
-        <w:t xml:space="preserve"> is the group name.</w:t>
-      </w:r>
-    </w:p>
-    <w:p>
-      <w:r>
-        <w:t xml:space="preserve">After that, it is required that the file </w:t>
+        <w:t>id_rsa</w:t>
+      </w:r>
+      <w:r>
+        <w:t xml:space="preserve"> (the SSH key which is used for accessing the remote repository) to be under </w:t>
       </w:r>
       <w:r>
         <w:rPr>
           <w:i/>
           <w:iCs/>
         </w:rPr>
-        <w:t>id_rsa</w:t>
-      </w:r>
-      <w:r>
-        <w:t xml:space="preserve"> (the SSH key which is used for accessing the remote repository) to be under </w:t>
+        <w:t>/home/ubuntu/</w:t>
+      </w:r>
+      <w:r>
+        <w:t>. This file will be transferred to each remote machine so the cloning task can be executed.</w:t>
+      </w:r>
+    </w:p>
+    <w:p>
+      <w:r>
+        <w:lastRenderedPageBreak/>
+        <w:t xml:space="preserve">Once all this is done, the Playbook file can be executed. To do so, the command </w:t>
       </w:r>
       <w:r>
         <w:rPr>
           <w:i/>
           <w:iCs/>
         </w:rPr>
-        <w:t>/home/ubuntu/</w:t>
-      </w:r>
-      <w:r>
-        <w:t>. This file will be transferred to each remote machine so the cloning task can be executed.</w:t>
-      </w:r>
-    </w:p>
-    <w:p>
-      <w:r>
-        <w:t xml:space="preserve">Once all this is done, the Playbook file can be executed. To do so, the command </w:t>
+        <w:t xml:space="preserve">ansible-playbook -s AnsiblePlaybook.yml -vvvv </w:t>
+      </w:r>
+      <w:r>
+        <w:t xml:space="preserve">is used (the -vvvv argument runs it in verbose mode). </w:t>
+      </w:r>
+    </w:p>
+    <w:p>
+      <w:r>
+        <w:t xml:space="preserve">As the Ansible Playbook runs, a bunch of log information is printed. They compose the context of the remote client machine and gives you information about how the execution went. The most important is </w:t>
       </w:r>
       <w:r>
         <w:rPr>
           <w:i/>
           <w:iCs/>
         </w:rPr>
-        <w:t xml:space="preserve">ansible-playbook -s AnsiblePlaybook.yml -vvvv </w:t>
-      </w:r>
-      <w:r>
-        <w:t xml:space="preserve">is used (the -vvvv argument runs it in verbose mode). </w:t>
-      </w:r>
-    </w:p>
-    <w:p>
-      <w:r>
-        <w:t xml:space="preserve">As the Ansible Playbook runs, a bunch of log information is printed. They compose the context of the remote client machine and gives you information about how the execution went. The most important is </w:t>
+        <w:t xml:space="preserve">{"changed": true} </w:t>
+      </w:r>
+      <w:r>
+        <w:t xml:space="preserve">or </w:t>
       </w:r>
       <w:r>
         <w:rPr>
           <w:i/>
           <w:iCs/>
         </w:rPr>
-        <w:t xml:space="preserve">{"changed": true} </w:t>
-      </w:r>
-      <w:r>
-        <w:t xml:space="preserve">or </w:t>
+        <w:t>{"changed": false}</w:t>
+      </w:r>
+      <w:r>
+        <w:t>: true means the modification on the remote machine was successful (it could a package installation, file transfer, etc); false means that no modification was made (because it was made already by either the Ansible Playbook or that machine user).</w:t>
+      </w:r>
+    </w:p>
+    <w:p>
+      <w:r>
+        <w:t xml:space="preserve">The last task, called </w:t>
       </w:r>
       <w:r>
         <w:rPr>
           <w:i/>
           <w:iCs/>
         </w:rPr>
-        <w:t>{"changed": false}</w:t>
-      </w:r>
-      <w:r>
-        <w:t>: true means the modification on the remote machine was successful (it could a package installation, file transfer, etc); false means that no modification was made (because it was made already by either the Ansible Playbook or that machine user).</w:t>
-      </w:r>
-    </w:p>
-    <w:p>
-      <w:r>
-        <w:t xml:space="preserve">The last task, called </w:t>
+        <w:t xml:space="preserve">Run Web-Server </w:t>
+      </w:r>
+      <w:r>
+        <w:t xml:space="preserve">shows </w:t>
       </w:r>
       <w:r>
         <w:rPr>
           <w:i/>
           <w:iCs/>
         </w:rPr>
-        <w:t xml:space="preserve">Run Web-Server </w:t>
-      </w:r>
-      <w:r>
-        <w:t xml:space="preserve">shows </w:t>
-      </w:r>
-      <w:r>
-        <w:rPr>
-          <w:i/>
-          <w:iCs/>
-        </w:rPr>
         <w:t>&lt;job 701862730123.5419&gt; finished on &lt;Remote Machine IP&gt;</w:t>
       </w:r>
       <w:r>
-        <w:t xml:space="preserve">. This task executes a blocking command on the remote machine. Thus, to prevent the Playbook execution from hanging indefinitely, this task was made asynchronous (it returns as soon as the </w:t>
-      </w:r>
-      <w:r>
-        <w:lastRenderedPageBreak/>
-        <w:t>command is executed). It will keep the Web-Server running for 1 hour; after that, the Web-Server is shut down.</w:t>
+        <w:t>. This task executes a blocking command on the remote machine. Thus, to prevent the Playbook execution from hanging indefinitely, this task was made asynchronous (it returns as soon as the command is executed). It will keep the Web-Server running for 1 hour; after that, the Web-Server is shut down.</w:t>
       </w:r>
     </w:p>
     <w:p>
@@ -3629,7 +3767,6 @@
         <w:t>:</w:t>
       </w:r>
     </w:p>
-    <w:p/>
     <w:p>
       <w:pPr>
         <w:pStyle w:val="Heading3"/>
@@ -3660,6 +3797,111 @@
     </w:p>
     <w:p>
       <w:r>
+        <mc:AlternateContent>
+          <mc:Choice Requires="wps">
+            <w:drawing>
+              <wp:anchor distT="0" distB="0" distL="114300" distR="114300" simplePos="0" relativeHeight="251672576" behindDoc="0" locked="0" layoutInCell="1" allowOverlap="1" wp14:anchorId="08446BAB" wp14:editId="43E33D9D">
+                <wp:simplePos x="0" y="0"/>
+                <wp:positionH relativeFrom="margin">
+                  <wp:posOffset>1365250</wp:posOffset>
+                </wp:positionH>
+                <wp:positionV relativeFrom="paragraph">
+                  <wp:posOffset>1664970</wp:posOffset>
+                </wp:positionV>
+                <wp:extent cx="3663950" cy="635"/>
+                <wp:effectExtent l="0" t="0" r="0" b="4445"/>
+                <wp:wrapTopAndBottom/>
+                <wp:docPr id="15" name="Text Box 15"/>
+                <wp:cNvGraphicFramePr/>
+                <a:graphic xmlns:a="http://schemas.openxmlformats.org/drawingml/2006/main">
+                  <a:graphicData uri="http://schemas.microsoft.com/office/word/2010/wordprocessingShape">
+                    <wps:wsp>
+                      <wps:cNvSpPr txBox="1"/>
+                      <wps:spPr>
+                        <a:xfrm>
+                          <a:off x="0" y="0"/>
+                          <a:ext cx="3663950" cy="635"/>
+                        </a:xfrm>
+                        <a:prstGeom prst="rect">
+                          <a:avLst/>
+                        </a:prstGeom>
+                        <a:solidFill>
+                          <a:prstClr val="white"/>
+                        </a:solidFill>
+                        <a:ln>
+                          <a:noFill/>
+                        </a:ln>
+                        <a:effectLst/>
+                      </wps:spPr>
+                      <wps:txbx>
+                        <w:txbxContent>
+                          <w:p>
+                            <w:pPr>
+                              <w:pStyle w:val="Caption"/>
+                              <w:jc w:val="center"/>
+                              <w:rPr>
+                                <w:noProof/>
+                              </w:rPr>
+                            </w:pPr>
+                            <w:r>
+                              <w:t xml:space="preserve">Figure </w:t>
+                            </w:r>
+                            <w:r>
+                              <w:t>3</w:t>
+                            </w:r>
+                            <w:r>
+                              <w:t>: CouchDB Setup</w:t>
+                            </w:r>
+                          </w:p>
+                        </w:txbxContent>
+                      </wps:txbx>
+                      <wps:bodyPr rot="0" spcFirstLastPara="0" vertOverflow="overflow" horzOverflow="overflow" vert="horz" wrap="square" lIns="0" tIns="0" rIns="0" bIns="0" numCol="1" spcCol="0" rtlCol="0" fromWordArt="0" anchor="t" anchorCtr="0" forceAA="0" compatLnSpc="1">
+                        <a:prstTxWarp prst="textNoShape">
+                          <a:avLst/>
+                        </a:prstTxWarp>
+                        <a:spAutoFit/>
+                      </wps:bodyPr>
+                    </wps:wsp>
+                  </a:graphicData>
+                </a:graphic>
+                <wp14:sizeRelV relativeFrom="margin">
+                  <wp14:pctHeight>0</wp14:pctHeight>
+                </wp14:sizeRelV>
+              </wp:anchor>
+            </w:drawing>
+          </mc:Choice>
+          <mc:Fallback>
+            <w:pict>
+              <v:shape w14:anchorId="08446BAB" id="Text Box 15" o:spid="_x0000_s1028" type="#_x0000_t202" style="position:absolute;margin-left:107.5pt;margin-top:131.1pt;width:288.5pt;height:.05pt;z-index:251672576;visibility:visible;mso-wrap-style:square;mso-height-percent:0;mso-wrap-distance-left:9pt;mso-wrap-distance-top:0;mso-wrap-distance-right:9pt;mso-wrap-distance-bottom:0;mso-position-horizontal:absolute;mso-position-horizontal-relative:margin;mso-position-vertical:absolute;mso-position-vertical-relative:text;mso-height-percent:0;mso-height-relative:margin;v-text-anchor:top" o:gfxdata="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" stroked="f">
+                <v:textbox style="mso-fit-shape-to-text:t" inset="0,0,0,0">
+                  <w:txbxContent>
+                    <w:p>
+                      <w:pPr>
+                        <w:pStyle w:val="Caption"/>
+                        <w:jc w:val="center"/>
+                        <w:rPr>
+                          <w:noProof/>
+                        </w:rPr>
+                      </w:pPr>
+                      <w:r>
+                        <w:t xml:space="preserve">Figure </w:t>
+                      </w:r>
+                      <w:r>
+                        <w:t>3</w:t>
+                      </w:r>
+                      <w:r>
+                        <w:t>: CouchDB Setup</w:t>
+                      </w:r>
+                    </w:p>
+                  </w:txbxContent>
+                </v:textbox>
+                <w10:wrap type="topAndBottom" anchorx="margin"/>
+              </v:shape>
+            </w:pict>
+          </mc:Fallback>
+        </mc:AlternateContent>
+      </w:r>
+      <w:r>
         <w:t>Since the</w:t>
       </w:r>
       <w:r>
@@ -3723,7 +3965,70 @@
         <w:t>CouchDB</w:t>
       </w:r>
       <w:r>
-        <w:t xml:space="preserve"> can be accessed by external connection. The diagram </w:t>
+        <w:t xml:space="preserve"> can be </w:t>
+      </w:r>
+      <w:r>
+        <w:drawing>
+          <wp:anchor distT="152400" distB="152400" distL="152400" distR="152400" simplePos="0" relativeHeight="251671552" behindDoc="0" locked="0" layoutInCell="1" allowOverlap="1" wp14:anchorId="5EB8E89D" wp14:editId="76C0B1DD">
+            <wp:simplePos x="0" y="0"/>
+            <wp:positionH relativeFrom="margin">
+              <wp:posOffset>1371600</wp:posOffset>
+            </wp:positionH>
+            <wp:positionV relativeFrom="line">
+              <wp:posOffset>360045</wp:posOffset>
+            </wp:positionV>
+            <wp:extent cx="3663950" cy="438689"/>
+            <wp:effectExtent l="0" t="0" r="0" b="0"/>
+            <wp:wrapTopAndBottom distT="152400" distB="152400"/>
+            <wp:docPr id="16" name="officeArt object"/>
+            <wp:cNvGraphicFramePr/>
+            <a:graphic xmlns:a="http://schemas.openxmlformats.org/drawingml/2006/main">
+              <a:graphicData uri="http://schemas.openxmlformats.org/drawingml/2006/picture">
+                <pic:pic xmlns:pic="http://schemas.openxmlformats.org/drawingml/2006/picture">
+                  <pic:nvPicPr>
+                    <pic:cNvPr id="1073741827" name="Screen Shot 2015-05-19 at 19.50.15.png"/>
+                    <pic:cNvPicPr/>
+                  </pic:nvPicPr>
+                  <pic:blipFill rotWithShape="1">
+                    <a:blip r:embed="rId14" cstate="print">
+                      <a:extLst>
+                        <a:ext uri="{28A0092B-C50C-407E-A947-70E740481C1C}">
+                          <a14:useLocalDpi xmlns:a14="http://schemas.microsoft.com/office/drawing/2010/main" val="0"/>
+                        </a:ext>
+                      </a:extLst>
+                    </a:blip>
+                    <a:srcRect t="72917"/>
+                    <a:stretch/>
+                  </pic:blipFill>
+                  <pic:spPr bwMode="auto">
+                    <a:xfrm>
+                      <a:off x="0" y="0"/>
+                      <a:ext cx="3663950" cy="438689"/>
+                    </a:xfrm>
+                    <a:prstGeom prst="rect">
+                      <a:avLst/>
+                    </a:prstGeom>
+                    <a:ln>
+                      <a:noFill/>
+                    </a:ln>
+                    <a:effectLst/>
+                    <a:extLst>
+                      <a:ext uri="{53640926-AAD7-44D8-BBD7-CCE9431645EC}">
+                        <a14:shadowObscured xmlns:a14="http://schemas.microsoft.com/office/drawing/2010/main"/>
+                      </a:ext>
+                    </a:extLst>
+                  </pic:spPr>
+                </pic:pic>
+              </a:graphicData>
+            </a:graphic>
+            <wp14:sizeRelV relativeFrom="margin">
+              <wp14:pctHeight>0</wp14:pctHeight>
+            </wp14:sizeRelV>
+          </wp:anchor>
+        </w:drawing>
+      </w:r>
+      <w:r>
+        <w:t xml:space="preserve">accessed by external connection. The diagram </w:t>
       </w:r>
       <w:r>
         <w:rPr>
@@ -3746,17 +4051,141 @@
     </w:p>
     <w:p>
       <w:pPr>
-        <w:keepNext/>
+        <w:pStyle w:val="Heading3"/>
+      </w:pPr>
+      <w:r>
+        <w:t>Accessing CouchDB</w:t>
+      </w:r>
+    </w:p>
+    <w:p>
+      <w:r>
+        <w:t>According to the REST approach, the request is communicated by HTTP of GET, POST, PUT, and DELETE</w:t>
+      </w:r>
+      <w:r>
+        <w:t xml:space="preserve"> [5</w:t>
+      </w:r>
+      <w:r>
+        <w:t>]. The CouchDB supports REST protocol so that</w:t>
+      </w:r>
+      <w:r>
+        <w:t xml:space="preserve"> by </w:t>
+      </w:r>
+      <w:r>
+        <w:t>executing</w:t>
+      </w:r>
+      <w:r>
+        <w:t xml:space="preserve"> </w:t>
+      </w:r>
+      <w:r>
+        <w:t xml:space="preserve">“curl –X Get </w:t>
+      </w:r>
+      <w:hyperlink r:id="rId15" w:history="1">
+        <w:r>
+          <w:rPr>
+            <w:rStyle w:val="Hyperlink"/>
+          </w:rPr>
+          <w:t>http://yourdatabaseip:5984/_all_dbs</w:t>
+        </w:r>
+      </w:hyperlink>
+      <w:r>
+        <w:t>” to the command line</w:t>
+      </w:r>
+      <w:r>
+        <w:t xml:space="preserve"> we are able to view all</w:t>
+      </w:r>
+      <w:r>
+        <w:t xml:space="preserve"> database systems in the </w:t>
+      </w:r>
+      <w:r>
+        <w:t>CouchDB</w:t>
+      </w:r>
+      <w:r>
+        <w:t xml:space="preserve">. Another approach </w:t>
+      </w:r>
+      <w:r>
+        <w:t xml:space="preserve">through which the </w:t>
+      </w:r>
+      <w:r>
+        <w:t xml:space="preserve">database information can be acquired </w:t>
+      </w:r>
+      <w:r>
+        <w:t>is</w:t>
+      </w:r>
+      <w:r>
+        <w:t xml:space="preserve"> </w:t>
+      </w:r>
+      <w:r>
+        <w:t>using</w:t>
+      </w:r>
+      <w:r>
+        <w:t xml:space="preserve"> </w:t>
+      </w:r>
+      <w:r>
+        <w:t xml:space="preserve">a </w:t>
+      </w:r>
+      <w:r>
+        <w:t>web browser</w:t>
+      </w:r>
+      <w:r>
+        <w:t xml:space="preserve"> such as </w:t>
+      </w:r>
+      <w:hyperlink r:id="rId16" w:history="1">
+        <w:r>
+          <w:rPr>
+            <w:rStyle w:val="Hyperlink"/>
+          </w:rPr>
+          <w:t>http://115.146.95.53:5984/_utils/</w:t>
+        </w:r>
+      </w:hyperlink>
+      <w:r>
+        <w:t xml:space="preserve">. This shows the Futon webpage and we </w:t>
+      </w:r>
+      <w:r>
+        <w:t>can</w:t>
+      </w:r>
+      <w:r>
+        <w:t xml:space="preserve"> retrieve all of database information and verify whether the </w:t>
+      </w:r>
+      <w:r>
+        <w:t>CouchDB</w:t>
+      </w:r>
+      <w:r>
+        <w:t xml:space="preserve"> is working or not. The diagram </w:t>
+      </w:r>
+      <w:r>
+        <w:t>4</w:t>
+      </w:r>
+      <w:r>
+        <w:rPr>
+          <w:rFonts w:hint="eastAsia"/>
+        </w:rPr>
+        <w:t xml:space="preserve"> and 3</w:t>
+      </w:r>
+      <w:r>
+        <w:t xml:space="preserve"> depict the process of gathering information from the </w:t>
+      </w:r>
+      <w:r>
+        <w:t>CouchDB</w:t>
+      </w:r>
+      <w:r>
+        <w:t xml:space="preserve">.  </w:t>
+      </w:r>
+    </w:p>
+    <w:p>
+      <w:pPr>
+        <w:jc w:val="center"/>
       </w:pPr>
       <w:r>
         <w:rPr>
           <w:noProof/>
-        </w:rPr>
+          <w:lang w:eastAsia="zh-CN"/>
+        </w:rPr>
+        <w:lastRenderedPageBreak/>
         <w:drawing>
-          <wp:inline distT="0" distB="0" distL="0" distR="0" wp14:anchorId="71918613" wp14:editId="76D1787E">
-            <wp:extent cx="4913301" cy="2171916"/>
-            <wp:effectExtent l="0" t="0" r="0" b="12700"/>
-            <wp:docPr id="5" name="Picture 5"/>
+          <wp:inline distT="0" distB="0" distL="0" distR="0">
+            <wp:extent cx="5727700" cy="265929"/>
+            <wp:effectExtent l="0" t="0" r="0" b="1270"/>
+            <wp:docPr id="1073741824" name="Picture 1073741824"/>
             <wp:cNvGraphicFramePr>
               <a:graphicFrameLocks xmlns:a="http://schemas.openxmlformats.org/drawingml/2006/main" noChangeAspect="1"/>
             </wp:cNvGraphicFramePr>
@@ -3764,11 +4193,11 @@
               <a:graphicData uri="http://schemas.openxmlformats.org/drawingml/2006/picture">
                 <pic:pic xmlns:pic="http://schemas.openxmlformats.org/drawingml/2006/picture">
                   <pic:nvPicPr>
-                    <pic:cNvPr id="0" name="Bind_Address.png"/>
+                    <pic:cNvPr id="1073741824" name="2.png"/>
                     <pic:cNvPicPr/>
                   </pic:nvPicPr>
                   <pic:blipFill>
-                    <a:blip r:embed="rId13" cstate="print">
+                    <a:blip r:embed="rId17">
                       <a:extLst>
                         <a:ext uri="{28A0092B-C50C-407E-A947-70E740481C1C}">
                           <a14:useLocalDpi xmlns:a14="http://schemas.microsoft.com/office/drawing/2010/main" val="0"/>
@@ -3782,7 +4211,7 @@
                   <pic:spPr>
                     <a:xfrm>
                       <a:off x="0" y="0"/>
-                      <a:ext cx="4913301" cy="2171916"/>
+                      <a:ext cx="5962220" cy="276817"/>
                     </a:xfrm>
                     <a:prstGeom prst="rect">
                       <a:avLst/>
@@ -3799,171 +4228,31 @@
       <w:pPr>
         <w:pStyle w:val="Caption"/>
         <w:jc w:val="center"/>
-      </w:pPr>
-      <w:r>
-        <w:t xml:space="preserve">Figure </w:t>
-      </w:r>
-      <w:r>
-        <w:fldChar w:fldCharType="begin"/>
-      </w:r>
-      <w:r>
-        <w:instrText xml:space="preserve"> SEQ Figure \* ARABIC </w:instrText>
-      </w:r>
-      <w:r>
-        <w:fldChar w:fldCharType="separate"/>
-      </w:r>
-      <w:r>
         <w:rPr>
           <w:noProof/>
         </w:rPr>
-        <w:t>3</w:t>
-      </w:r>
+      </w:pPr>
+      <w:r>
+        <w:t xml:space="preserve">Figure 4: </w:t>
+      </w:r>
+      <w:r>
+        <w:t>A command script to check all of DBS in the CouchDB</w:t>
+      </w:r>
+    </w:p>
+    <w:p>
+      <w:pPr>
+        <w:jc w:val="center"/>
+      </w:pPr>
       <w:r>
         <w:rPr>
           <w:noProof/>
-        </w:rPr>
-        <w:fldChar w:fldCharType="end"/>
-      </w:r>
-      <w:r>
-        <w:t xml:space="preserve"> CouchDB Setup</w:t>
-      </w:r>
-    </w:p>
-    <w:p>
-      <w:pPr>
-        <w:pStyle w:val="Heading3"/>
-      </w:pPr>
-      <w:r>
-        <w:t>Accessing CouchDB</w:t>
-      </w:r>
-    </w:p>
-    <w:p>
-      <w:r>
-        <w:t>According to the REST approach, the request is communicated by HTTP of GET, POST, PUT, and DELETE</w:t>
-      </w:r>
-      <w:r>
-        <w:t xml:space="preserve"> [5</w:t>
-      </w:r>
-      <w:r>
-        <w:t>]. The CouchDB supports REST protocol so that</w:t>
-      </w:r>
-      <w:r>
-        <w:t xml:space="preserve"> by </w:t>
-      </w:r>
-      <w:r>
-        <w:t>executing</w:t>
-      </w:r>
-      <w:r>
-        <w:t xml:space="preserve"> </w:t>
-      </w:r>
-      <w:r>
-        <w:t xml:space="preserve">“curl –X Get </w:t>
-      </w:r>
-      <w:hyperlink r:id="rId14" w:history="1">
-        <w:r>
-          <w:rPr>
-            <w:rStyle w:val="Hyperlink"/>
-          </w:rPr>
-          <w:t>http://yourdatabaseip:5984/_all_dbs</w:t>
-        </w:r>
-      </w:hyperlink>
-      <w:r>
-        <w:t>” to the command line</w:t>
-      </w:r>
-      <w:r>
-        <w:t xml:space="preserve"> we are able to view all</w:t>
-      </w:r>
-      <w:r>
-        <w:t xml:space="preserve"> database systems in the </w:t>
-      </w:r>
-      <w:r>
-        <w:t>CouchDB</w:t>
-      </w:r>
-      <w:r>
-        <w:t xml:space="preserve">. Another approach </w:t>
-      </w:r>
-      <w:r>
-        <w:t xml:space="preserve">through which the </w:t>
-      </w:r>
-      <w:r>
-        <w:t xml:space="preserve">database information can be acquired </w:t>
-      </w:r>
-      <w:r>
-        <w:t>is</w:t>
-      </w:r>
-      <w:r>
-        <w:t xml:space="preserve"> </w:t>
-      </w:r>
-      <w:r>
-        <w:t>using</w:t>
-      </w:r>
-      <w:r>
-        <w:t xml:space="preserve"> </w:t>
-      </w:r>
-      <w:r>
-        <w:t xml:space="preserve">a </w:t>
-      </w:r>
-      <w:r>
-        <w:t>web browser</w:t>
-      </w:r>
-      <w:r>
-        <w:t xml:space="preserve"> such as </w:t>
-      </w:r>
-      <w:hyperlink r:id="rId15" w:history="1">
-        <w:r>
-          <w:rPr>
-            <w:rStyle w:val="Hyperlink"/>
-          </w:rPr>
-          <w:t>http://115.146.95.53:5984/_utils/</w:t>
-        </w:r>
-      </w:hyperlink>
-      <w:r>
-        <w:t xml:space="preserve">. This shows the Futon webpage and we </w:t>
-      </w:r>
-      <w:r>
-        <w:t>can</w:t>
-      </w:r>
-      <w:r>
-        <w:t xml:space="preserve"> retrieve all of database information and verify whether the </w:t>
-      </w:r>
-      <w:r>
-        <w:t>CouchDB</w:t>
-      </w:r>
-      <w:r>
-        <w:t xml:space="preserve"> is working or not. The diagram </w:t>
-      </w:r>
-      <w:r>
-        <w:t>4</w:t>
-      </w:r>
-      <w:r>
-        <w:rPr>
-          <w:rFonts w:hint="eastAsia"/>
-        </w:rPr>
-        <w:t xml:space="preserve"> and 3</w:t>
-      </w:r>
-      <w:r>
-        <w:t xml:space="preserve"> depict the process of gathering information from the </w:t>
-      </w:r>
-      <w:r>
-        <w:t>CouchDB</w:t>
-      </w:r>
-      <w:r>
-        <w:t xml:space="preserve">.    </w:t>
-      </w:r>
-    </w:p>
-    <w:p>
-      <w:pPr>
-        <w:keepNext/>
-      </w:pPr>
-      <w:r>
-        <w:rPr>
-          <w:noProof/>
-        </w:rPr>
-        <w:lastRenderedPageBreak/>
+          <w:lang w:eastAsia="zh-CN"/>
+        </w:rPr>
         <w:drawing>
-          <wp:inline distT="0" distB="0" distL="0" distR="0" wp14:anchorId="47554688" wp14:editId="2D7FB83B">
-            <wp:extent cx="5713401" cy="287655"/>
-            <wp:effectExtent l="0" t="0" r="1905" b="0"/>
-            <wp:docPr id="4" name="Picture 4"/>
+          <wp:inline distT="0" distB="0" distL="0" distR="0" wp14:anchorId="623707AD" wp14:editId="742E7174">
+            <wp:extent cx="5790094" cy="1600277"/>
+            <wp:effectExtent l="0" t="0" r="1270" b="0"/>
+            <wp:docPr id="26" name="Picture 26"/>
             <wp:cNvGraphicFramePr>
               <a:graphicFrameLocks xmlns:a="http://schemas.openxmlformats.org/drawingml/2006/main" noChangeAspect="1"/>
             </wp:cNvGraphicFramePr>
@@ -3971,11 +4260,11 @@
               <a:graphicData uri="http://schemas.openxmlformats.org/drawingml/2006/picture">
                 <pic:pic xmlns:pic="http://schemas.openxmlformats.org/drawingml/2006/picture">
                   <pic:nvPicPr>
-                    <pic:cNvPr id="0" name="CheckDBS.png"/>
+                    <pic:cNvPr id="26" name="3.png"/>
                     <pic:cNvPicPr/>
                   </pic:nvPicPr>
                   <pic:blipFill>
-                    <a:blip r:embed="rId16">
+                    <a:blip r:embed="rId18">
                       <a:extLst>
                         <a:ext uri="{28A0092B-C50C-407E-A947-70E740481C1C}">
                           <a14:useLocalDpi xmlns:a14="http://schemas.microsoft.com/office/drawing/2010/main" val="0"/>
@@ -3989,7 +4278,7 @@
                   <pic:spPr>
                     <a:xfrm>
                       <a:off x="0" y="0"/>
-                      <a:ext cx="5724484" cy="288213"/>
+                      <a:ext cx="5790094" cy="1600277"/>
                     </a:xfrm>
                     <a:prstGeom prst="rect">
                       <a:avLst/>
@@ -4008,161 +4297,54 @@
         <w:jc w:val="center"/>
       </w:pPr>
       <w:r>
-        <w:t xml:space="preserve">Figure </w:t>
-      </w:r>
-      <w:r>
-        <w:fldChar w:fldCharType="begin"/>
-      </w:r>
-      <w:r>
-        <w:instrText xml:space="preserve"> SEQ Figure \* ARABIC </w:instrText>
-      </w:r>
-      <w:r>
-        <w:fldChar w:fldCharType="separate"/>
+        <w:t>Figure 5</w:t>
+      </w:r>
+      <w:r>
+        <w:t xml:space="preserve">: Futon </w:t>
+      </w:r>
+      <w:r>
+        <w:t xml:space="preserve">webpage for verifying all of Databases </w:t>
+      </w:r>
+      <w:r>
+        <w:t>in the CouchDB</w:t>
+      </w:r>
+    </w:p>
+    <w:p>
+      <w:pPr>
+        <w:pStyle w:val="Heading3"/>
+      </w:pPr>
+      <w:r>
+        <w:t>Attachment of volumes</w:t>
+      </w:r>
+    </w:p>
+    <w:p>
+      <w:r>
+        <w:t>The system also attaches a volume to the DBS because it may be increased incrementally due to inserting the tweet data on a daily basis for purposes of data and sentiment analysis. Based on the NeCTAR research cloud service, the volume can be created as well as attached to the target VM; however, this atta</w:t>
+      </w:r>
+      <w:r>
+        <w:t xml:space="preserve">chment has a limitation that it can only be from </w:t>
+      </w:r>
+      <w:r>
+        <w:t xml:space="preserve">the same availability zone. The availability zone of the VM and volumes are created in the same zone because of that limitation. Once the volume has been attached to the VM, the volume need to be configured to connect to the location of the database files by command. By doing this implementation, the volume has been attached to VM finally. The diagram </w:t>
+      </w:r>
+      <w:r>
+        <w:t xml:space="preserve">6 </w:t>
+      </w:r>
+      <w:r>
+        <w:t>shows a volume has been attached in CouchDB partition</w:t>
+      </w:r>
+    </w:p>
+    <w:p>
+      <w:pPr>
+        <w:jc w:val="center"/>
+      </w:pPr>
+      <w:r>
+        <w:t>.</w:t>
       </w:r>
       <w:r>
         <w:rPr>
           <w:noProof/>
-        </w:rPr>
-        <w:t>4</w:t>
-      </w:r>
-      <w:r>
-        <w:rPr>
-          <w:noProof/>
-        </w:rPr>
-        <w:fldChar w:fldCharType="end"/>
-      </w:r>
-      <w:r>
-        <w:t xml:space="preserve"> </w:t>
-      </w:r>
-      <w:r>
-        <w:t>A command script to check all of DBS in the CouchDB</w:t>
-      </w:r>
-    </w:p>
-    <w:p>
-      <w:pPr>
-        <w:keepNext/>
-      </w:pPr>
-      <w:r>
-        <w:rPr>
-          <w:noProof/>
-        </w:rPr>
-        <w:drawing>
-          <wp:inline distT="0" distB="0" distL="0" distR="0" wp14:anchorId="19BB6AF8" wp14:editId="460360C5">
-            <wp:extent cx="5793364" cy="1602598"/>
-            <wp:effectExtent l="0" t="0" r="0" b="0"/>
-            <wp:docPr id="8" name="Picture 8"/>
-            <wp:cNvGraphicFramePr>
-              <a:graphicFrameLocks xmlns:a="http://schemas.openxmlformats.org/drawingml/2006/main" noChangeAspect="1"/>
-            </wp:cNvGraphicFramePr>
-            <a:graphic xmlns:a="http://schemas.openxmlformats.org/drawingml/2006/main">
-              <a:graphicData uri="http://schemas.openxmlformats.org/drawingml/2006/picture">
-                <pic:pic xmlns:pic="http://schemas.openxmlformats.org/drawingml/2006/picture">
-                  <pic:nvPicPr>
-                    <pic:cNvPr id="0" name="Futon_CheckDBs.png"/>
-                    <pic:cNvPicPr/>
-                  </pic:nvPicPr>
-                  <pic:blipFill>
-                    <a:blip r:embed="rId17" cstate="print">
-                      <a:extLst>
-                        <a:ext uri="{28A0092B-C50C-407E-A947-70E740481C1C}">
-                          <a14:useLocalDpi xmlns:a14="http://schemas.microsoft.com/office/drawing/2010/main" val="0"/>
-                        </a:ext>
-                      </a:extLst>
-                    </a:blip>
-                    <a:stretch>
-                      <a:fillRect/>
-                    </a:stretch>
-                  </pic:blipFill>
-                  <pic:spPr>
-                    <a:xfrm>
-                      <a:off x="0" y="0"/>
-                      <a:ext cx="5793364" cy="1602598"/>
-                    </a:xfrm>
-                    <a:prstGeom prst="rect">
-                      <a:avLst/>
-                    </a:prstGeom>
-                  </pic:spPr>
-                </pic:pic>
-              </a:graphicData>
-            </a:graphic>
-          </wp:inline>
-        </w:drawing>
-      </w:r>
-    </w:p>
-    <w:p>
-      <w:pPr>
-        <w:pStyle w:val="Caption"/>
-        <w:jc w:val="center"/>
-      </w:pPr>
-      <w:r>
-        <w:t xml:space="preserve">Figure </w:t>
-      </w:r>
-      <w:r>
-        <w:fldChar w:fldCharType="begin"/>
-      </w:r>
-      <w:r>
-        <w:instrText xml:space="preserve"> SEQ Figur</w:instrText>
-      </w:r>
-      <w:r>
-        <w:instrText xml:space="preserve">e \* ARABIC </w:instrText>
-      </w:r>
-      <w:r>
-        <w:fldChar w:fldCharType="separate"/>
-      </w:r>
-      <w:r>
-        <w:rPr>
-          <w:noProof/>
-        </w:rPr>
-        <w:t>5</w:t>
-      </w:r>
-      <w:r>
-        <w:rPr>
-          <w:noProof/>
-        </w:rPr>
-        <w:fldChar w:fldCharType="end"/>
-      </w:r>
-      <w:r>
-        <w:t xml:space="preserve">: Futon </w:t>
-      </w:r>
-      <w:r>
-        <w:t xml:space="preserve">webpage for verifying all of Databases </w:t>
-      </w:r>
-      <w:r>
-        <w:t>in the CouchDB</w:t>
-      </w:r>
-    </w:p>
-    <w:p>
-      <w:pPr>
-        <w:pStyle w:val="Heading3"/>
-      </w:pPr>
-      <w:r>
-        <w:t xml:space="preserve"> Attachment of volumes</w:t>
-      </w:r>
-    </w:p>
-    <w:p>
-      <w:r>
-        <w:t>The system also attaches a volume to the DBS because it may be increased incrementally due to inserting the tweet data on a daily basis for purposes of data and sentiment analysis. Based on the NeCTAR research cloud service, the volume can be created as well as attached to the target VM; however, this atta</w:t>
-      </w:r>
-      <w:r>
-        <w:t xml:space="preserve">chment has a limitation that it can only be from </w:t>
-      </w:r>
-      <w:r>
-        <w:t xml:space="preserve">the same availability zone. The availability zone of the VM and volumes are created in the same zone because of that limitation. Once the volume has been attached to the VM, the volume need to be configured to connect to the location of the database files by command. By doing this implementation, the volume has been attached to VM finally. The diagram </w:t>
-      </w:r>
-      <w:r>
-        <w:t xml:space="preserve">6 </w:t>
-      </w:r>
-      <w:r>
-        <w:t xml:space="preserve">shows a volume has been attached in CouchDB partition.  </w:t>
-      </w:r>
-    </w:p>
-    <w:p>
-      <w:pPr>
-        <w:keepNext/>
-      </w:pPr>
-      <w:r>
-        <w:rPr>
-          <w:noProof/>
+          <w:lang w:eastAsia="zh-CN"/>
         </w:rPr>
         <w:drawing>
           <wp:inline distT="0" distB="0" distL="0" distR="0" wp14:anchorId="28D1D16D" wp14:editId="145C0A02">
@@ -4180,7 +4362,7 @@
                     <pic:cNvPicPr/>
                   </pic:nvPicPr>
                   <pic:blipFill>
-                    <a:blip r:embed="rId18">
+                    <a:blip r:embed="rId19">
                       <a:extLst>
                         <a:ext uri="{28A0092B-C50C-407E-A947-70E740481C1C}">
                           <a14:useLocalDpi xmlns:a14="http://schemas.microsoft.com/office/drawing/2010/main" val="0"/>
@@ -4211,42 +4393,19 @@
       <w:pPr>
         <w:pStyle w:val="Caption"/>
         <w:jc w:val="center"/>
+        <w:rPr>
+          <w:rFonts w:hint="eastAsia"/>
+        </w:rPr>
       </w:pPr>
       <w:r>
         <w:t xml:space="preserve">Figure </w:t>
       </w:r>
       <w:r>
-        <w:fldChar w:fldCharType="begin"/>
-      </w:r>
-      <w:r>
-        <w:instrText xml:space="preserve"> SEQ Figure \* ARABIC </w:instrText>
-      </w:r>
-      <w:r>
-        <w:fldChar w:fldCharType="separate"/>
-      </w:r>
-      <w:r>
-        <w:rPr>
-          <w:noProof/>
-        </w:rPr>
         <w:t>6</w:t>
       </w:r>
       <w:r>
-        <w:rPr>
-          <w:noProof/>
-        </w:rPr>
-        <w:fldChar w:fldCharType="end"/>
-      </w:r>
-      <w:r>
         <w:t>: The volume for the DBS partition</w:t>
       </w:r>
-    </w:p>
-    <w:p>
-      <w:pPr>
-        <w:pStyle w:val="Heading3"/>
-        <w:rPr>
-          <w:lang w:eastAsia="zh-TW"/>
-        </w:rPr>
-      </w:pPr>
     </w:p>
     <w:p>
       <w:pPr>
@@ -4271,11 +4430,11 @@
         <w:t>disaster or loss of node.</w:t>
       </w:r>
       <w:r>
-        <w:t xml:space="preserve"> This disaster recovery in CouchDB can be implemented by web configuration as a continuous mode so that this recovery is </w:t>
+        <w:t xml:space="preserve"> This disaster recovery in CouchDB can be implemented by web configuration as a continuous mode so that this recovery is executed constantly. The tweet data is replicated to another CouchDB as a backup database. This plan </w:t>
       </w:r>
       <w:r>
         <w:lastRenderedPageBreak/>
-        <w:t>executed constantly. The tweet data is replicated to another CouchDB as a backup database. This plan provides an alternative approach that the CouchDB is crashed by unknown reasons and unable to recover. By doing this i</w:t>
+        <w:t>provides an alternative approach that the CouchDB is crashed by unknown reasons and unable to recover. By doing this i</w:t>
       </w:r>
       <w:r>
         <w:t xml:space="preserve">mplementation, the users have an </w:t>
@@ -4295,12 +4454,13 @@
     </w:p>
     <w:p>
       <w:pPr>
-        <w:keepNext/>
+        <w:jc w:val="center"/>
       </w:pPr>
       <w:r>
         <w:rPr>
           <w:rFonts w:hint="eastAsia"/>
           <w:noProof/>
+          <w:lang w:eastAsia="zh-CN"/>
         </w:rPr>
         <w:drawing>
           <wp:inline distT="0" distB="0" distL="0" distR="0" wp14:anchorId="0220C8A9" wp14:editId="3EBEAAF9">
@@ -4318,7 +4478,7 @@
                     <pic:cNvPicPr/>
                   </pic:nvPicPr>
                   <pic:blipFill>
-                    <a:blip r:embed="rId19">
+                    <a:blip r:embed="rId20">
                       <a:extLst>
                         <a:ext uri="{28A0092B-C50C-407E-A947-70E740481C1C}">
                           <a14:useLocalDpi xmlns:a14="http://schemas.microsoft.com/office/drawing/2010/main" val="0"/>
@@ -4366,7 +4526,7 @@
         <w:rPr>
           <w:noProof/>
         </w:rPr>
-        <w:t>7</w:t>
+        <w:t>3</w:t>
       </w:r>
       <w:r>
         <w:rPr>
@@ -4458,7 +4618,13 @@
         <w:rPr>
           <w:lang w:val="en-AU"/>
         </w:rPr>
-        <w:t xml:space="preserve">Scenario analysis in this project consisted by some with sentiment analysis and some without it. A good scenario analysis could be used to infer people’s attitude towards a specific topic or event or even a trend in certain areas of industry and so on. Therefore, several interesting scenarios have been analysed through three following processes. </w:t>
+        <w:t>Scenario analysis in this project consisted by some with sentiment analysis and some without it. A good scenario analysis could be used to infer people’s attitude towards a specific topic or event or even a trend in certain areas of industry and so on. Therefore, several interesting scenarios have been analysed thr</w:t>
+      </w:r>
+      <w:r>
+        <w:rPr>
+          <w:lang w:val="en-AU"/>
+        </w:rPr>
+        <w:t>ough three following processes.</w:t>
       </w:r>
     </w:p>
     <w:p>
@@ -4535,6 +4701,7 @@
     </w:p>
     <w:p>
       <w:pPr>
+        <w:jc w:val="center"/>
         <w:rPr>
           <w:lang w:val="en-AU"/>
         </w:rPr>
@@ -4545,11 +4712,12 @@
           <w:noProof/>
           <w:color w:val="3E4349"/>
           <w:shd w:val="clear" w:color="auto" w:fill="FFFFFF"/>
+          <w:lang w:eastAsia="zh-CN"/>
         </w:rPr>
         <w:drawing>
           <wp:inline distT="0" distB="0" distL="0" distR="0" wp14:anchorId="619FFEEE" wp14:editId="5203D816">
-            <wp:extent cx="6280949" cy="2466975"/>
-            <wp:effectExtent l="0" t="0" r="5715" b="0"/>
+            <wp:extent cx="6280785" cy="2336800"/>
+            <wp:effectExtent l="0" t="0" r="5715" b="6350"/>
             <wp:docPr id="10" name="Picture 10"/>
             <wp:cNvGraphicFramePr>
               <a:graphicFrameLocks xmlns:a="http://schemas.openxmlformats.org/drawingml/2006/main" noChangeAspect="1"/>
@@ -4561,26 +4729,33 @@
                     <pic:cNvPr id="0" name="Screen Shot 2015-05-19 at 18.34.57.png"/>
                     <pic:cNvPicPr/>
                   </pic:nvPicPr>
-                  <pic:blipFill>
-                    <a:blip r:embed="rId20">
+                  <pic:blipFill rotWithShape="1">
+                    <a:blip r:embed="rId21">
                       <a:extLst>
                         <a:ext uri="{28A0092B-C50C-407E-A947-70E740481C1C}">
                           <a14:useLocalDpi xmlns:a14="http://schemas.microsoft.com/office/drawing/2010/main" val="0"/>
                         </a:ext>
                       </a:extLst>
                     </a:blip>
-                    <a:stretch>
-                      <a:fillRect/>
-                    </a:stretch>
+                    <a:srcRect b="5273"/>
+                    <a:stretch/>
                   </pic:blipFill>
-                  <pic:spPr>
+                  <pic:spPr bwMode="auto">
                     <a:xfrm>
                       <a:off x="0" y="0"/>
-                      <a:ext cx="6285005" cy="2468568"/>
+                      <a:ext cx="6285005" cy="2338370"/>
                     </a:xfrm>
                     <a:prstGeom prst="rect">
                       <a:avLst/>
                     </a:prstGeom>
+                    <a:ln>
+                      <a:noFill/>
+                    </a:ln>
+                    <a:extLst>
+                      <a:ext uri="{53640926-AAD7-44D8-BBD7-CCE9431645EC}">
+                        <a14:shadowObscured xmlns:a14="http://schemas.microsoft.com/office/drawing/2010/main"/>
+                      </a:ext>
+                    </a:extLst>
                   </pic:spPr>
                 </pic:pic>
               </a:graphicData>
@@ -5329,6 +5504,7 @@
           <w:noProof/>
           <w:color w:val="3E4349"/>
           <w:shd w:val="clear" w:color="auto" w:fill="FFFFFF"/>
+          <w:lang w:eastAsia="zh-CN"/>
         </w:rPr>
         <w:drawing>
           <wp:inline distT="0" distB="0" distL="0" distR="0" wp14:anchorId="5B612653" wp14:editId="3908299A">
@@ -5346,7 +5522,7 @@
                     <pic:cNvPicPr/>
                   </pic:nvPicPr>
                   <pic:blipFill>
-                    <a:blip r:embed="rId21">
+                    <a:blip r:embed="rId22">
                       <a:extLst>
                         <a:ext uri="{28A0092B-C50C-407E-A947-70E740481C1C}">
                           <a14:useLocalDpi xmlns:a14="http://schemas.microsoft.com/office/drawing/2010/main" val="0"/>
@@ -5587,6 +5763,7 @@
     </w:p>
     <w:p>
       <w:pPr>
+        <w:jc w:val="center"/>
         <w:rPr>
           <w:shd w:val="clear" w:color="auto" w:fill="FFFFFF"/>
           <w:lang w:val="en-AU" w:eastAsia="zh-CN"/>
@@ -5598,6 +5775,7 @@
           <w:noProof/>
           <w:color w:val="3E4349"/>
           <w:shd w:val="clear" w:color="auto" w:fill="FFFFFF"/>
+          <w:lang w:eastAsia="zh-CN"/>
         </w:rPr>
         <w:drawing>
           <wp:inline distT="0" distB="0" distL="0" distR="0" wp14:anchorId="4610F3AF" wp14:editId="1361491C">
@@ -5615,7 +5793,7 @@
                     <pic:cNvPicPr/>
                   </pic:nvPicPr>
                   <pic:blipFill>
-                    <a:blip r:embed="rId22">
+                    <a:blip r:embed="rId23">
                       <a:extLst>
                         <a:ext uri="{28A0092B-C50C-407E-A947-70E740481C1C}">
                           <a14:useLocalDpi xmlns:a14="http://schemas.microsoft.com/office/drawing/2010/main" val="0"/>
@@ -5757,6 +5935,7 @@
     <w:p>
       <w:pPr>
         <w:rPr>
+          <w:rFonts w:eastAsia="宋体" w:hint="eastAsia"/>
           <w:lang w:eastAsia="zh-CN"/>
         </w:rPr>
       </w:pPr>
@@ -5869,19 +6048,22 @@
     </w:p>
     <w:p>
       <w:pPr>
-        <w:rPr>
+        <w:jc w:val="center"/>
+        <w:rPr>
+          <w:rFonts w:eastAsia="宋体"/>
           <w:lang w:eastAsia="zh-CN"/>
         </w:rPr>
       </w:pPr>
       <w:r>
         <w:rPr>
           <w:noProof/>
+          <w:lang w:eastAsia="zh-CN"/>
         </w:rPr>
         <w:drawing>
-          <wp:inline distT="0" distB="0" distL="0" distR="0" wp14:anchorId="3DE802F5" wp14:editId="08C64BE5">
-            <wp:extent cx="2542194" cy="1907963"/>
-            <wp:effectExtent l="0" t="0" r="0" b="0"/>
-            <wp:docPr id="17" name="Picture 17"/>
+          <wp:inline distT="0" distB="0" distL="0" distR="0" wp14:anchorId="42A5D518" wp14:editId="06479E26">
+            <wp:extent cx="5486400" cy="2323011"/>
+            <wp:effectExtent l="0" t="0" r="0" b="1270"/>
+            <wp:docPr id="28" name="Picture 28"/>
             <wp:cNvGraphicFramePr>
               <a:graphicFrameLocks xmlns:a="http://schemas.openxmlformats.org/drawingml/2006/main" noChangeAspect="1"/>
             </wp:cNvGraphicFramePr>
@@ -5889,17 +6071,11 @@
               <a:graphicData uri="http://schemas.openxmlformats.org/drawingml/2006/picture">
                 <pic:pic xmlns:pic="http://schemas.openxmlformats.org/drawingml/2006/picture">
                   <pic:nvPicPr>
-                    <pic:cNvPr id="0" name="Screen Shot 2015-05-19 at 03.53.41.png"/>
+                    <pic:cNvPr id="1" name=""/>
                     <pic:cNvPicPr/>
                   </pic:nvPicPr>
                   <pic:blipFill>
-                    <a:blip r:embed="rId23">
-                      <a:extLst>
-                        <a:ext uri="{28A0092B-C50C-407E-A947-70E740481C1C}">
-                          <a14:useLocalDpi xmlns:a14="http://schemas.microsoft.com/office/drawing/2010/main" val="0"/>
-                        </a:ext>
-                      </a:extLst>
-                    </a:blip>
+                    <a:blip r:embed="rId24"/>
                     <a:stretch>
                       <a:fillRect/>
                     </a:stretch>
@@ -5907,7 +6083,7 @@
                   <pic:spPr>
                     <a:xfrm>
                       <a:off x="0" y="0"/>
-                      <a:ext cx="2545960" cy="1910789"/>
+                      <a:ext cx="5502934" cy="2330012"/>
                     </a:xfrm>
                     <a:prstGeom prst="rect">
                       <a:avLst/>
@@ -5919,15 +6095,148 @@
           </wp:inline>
         </w:drawing>
       </w:r>
+    </w:p>
+    <w:p>
+      <w:pPr>
+        <w:jc w:val="center"/>
+        <w:rPr>
+          <w:rFonts w:eastAsia="宋体" w:hint="eastAsia"/>
+          <w:lang w:eastAsia="zh-CN"/>
+        </w:rPr>
+      </w:pPr>
+    </w:p>
+    <w:p>
+      <w:pPr>
+        <w:pStyle w:val="Heading2"/>
+        <w:rPr>
+          <w:lang w:eastAsia="zh-CN"/>
+        </w:rPr>
+      </w:pPr>
+      <w:r>
+        <w:rPr>
+          <w:lang w:eastAsia="zh-CN"/>
+        </w:rPr>
+        <w:t xml:space="preserve">Scenario Analysis </w:t>
+      </w:r>
+      <w:r>
+        <w:rPr>
+          <w:rFonts w:hint="eastAsia"/>
+          <w:lang w:eastAsia="zh-CN"/>
+        </w:rPr>
+        <w:t>4</w:t>
+      </w:r>
+      <w:r>
+        <w:rPr>
+          <w:lang w:eastAsia="zh-CN"/>
+        </w:rPr>
+        <w:t>: Language Distribution</w:t>
+      </w:r>
+    </w:p>
+    <w:p>
+      <w:pPr>
+        <w:rPr>
+          <w:lang w:eastAsia="zh-CN"/>
+        </w:rPr>
+      </w:pPr>
+      <w:r>
+        <w:rPr>
+          <w:rFonts w:hint="eastAsia"/>
+          <w:lang w:eastAsia="zh-CN"/>
+        </w:rPr>
+        <w:t xml:space="preserve">Since Chicago is a famous metropolis, people from around the globe bring their cultures here and throw them into this big pot. Thus, an analysis based on the language distribution is also conducted to see </w:t>
+      </w:r>
+      <w:r>
+        <w:rPr>
+          <w:lang w:eastAsia="zh-CN"/>
+        </w:rPr>
+        <w:t>what kind</w:t>
+      </w:r>
+      <w:r>
+        <w:rPr>
+          <w:rFonts w:hint="eastAsia"/>
+          <w:lang w:eastAsia="zh-CN"/>
+        </w:rPr>
+        <w:t>s</w:t>
+      </w:r>
+      <w:r>
+        <w:rPr>
+          <w:lang w:eastAsia="zh-CN"/>
+        </w:rPr>
+        <w:t xml:space="preserve"> of language are daily used by people in Chicago</w:t>
+      </w:r>
+      <w:r>
+        <w:rPr>
+          <w:rFonts w:hint="eastAsia"/>
+          <w:lang w:eastAsia="zh-CN"/>
+        </w:rPr>
+        <w:t xml:space="preserve">. The </w:t>
+      </w:r>
+      <w:r>
+        <w:rPr>
+          <w:lang w:eastAsia="zh-CN"/>
+        </w:rPr>
+        <w:t xml:space="preserve">figure </w:t>
+      </w:r>
+      <w:r>
+        <w:rPr>
+          <w:rFonts w:hint="eastAsia"/>
+          <w:lang w:eastAsia="zh-CN"/>
+        </w:rPr>
+        <w:t xml:space="preserve">shows the language distribution of those tweets. Instead of English, the most widely used </w:t>
+      </w:r>
+      <w:r>
+        <w:rPr>
+          <w:lang w:eastAsia="zh-CN"/>
+        </w:rPr>
+        <w:t>language</w:t>
+      </w:r>
+      <w:r>
+        <w:rPr>
+          <w:rFonts w:hint="eastAsia"/>
+          <w:lang w:eastAsia="zh-CN"/>
+        </w:rPr>
+        <w:t xml:space="preserve"> is Italian (1.3%), then followed by French (0.7%), which means lots of Italian and French are living in Chicago. However, </w:t>
+      </w:r>
+      <w:r>
+        <w:rPr>
+          <w:rFonts w:hint="eastAsia"/>
+          <w:lang w:eastAsia="zh-CN"/>
+        </w:rPr>
+        <w:lastRenderedPageBreak/>
+        <w:t xml:space="preserve">there are 5.2% users cannot be determined using which language. The reason could lies in that these users probably are Chinese, Japanese, Korean or other foreigners that their </w:t>
+      </w:r>
+      <w:r>
+        <w:rPr>
+          <w:lang w:eastAsia="zh-CN"/>
+        </w:rPr>
+        <w:t>language</w:t>
+      </w:r>
+      <w:r>
+        <w:rPr>
+          <w:rFonts w:hint="eastAsia"/>
+          <w:lang w:eastAsia="zh-CN"/>
+        </w:rPr>
+        <w:t xml:space="preserve">s are dramatically different with English and therefore are difficult to be detected and recognized.  </w:t>
+      </w:r>
+    </w:p>
+    <w:p>
+      <w:pPr>
+        <w:jc w:val="center"/>
+        <w:rPr>
+          <w:rFonts w:eastAsia="宋体"/>
+          <w:lang w:eastAsia="zh-CN"/>
+        </w:rPr>
+      </w:pPr>
       <w:r>
         <w:rPr>
           <w:noProof/>
+          <w:lang w:eastAsia="zh-CN"/>
         </w:rPr>
         <w:drawing>
-          <wp:inline distT="0" distB="0" distL="0" distR="0" wp14:anchorId="3A5A5055" wp14:editId="35C892F0">
-            <wp:extent cx="1490133" cy="2074543"/>
-            <wp:effectExtent l="0" t="0" r="8890" b="8890"/>
-            <wp:docPr id="18" name="Picture 18"/>
+          <wp:inline distT="0" distB="0" distL="0" distR="0" wp14:anchorId="1A42F463" wp14:editId="697A6FAB">
+            <wp:extent cx="2878202" cy="1797050"/>
+            <wp:effectExtent l="0" t="0" r="0" b="0"/>
+            <wp:docPr id="30" name="Picture 30"/>
             <wp:cNvGraphicFramePr>
               <a:graphicFrameLocks xmlns:a="http://schemas.openxmlformats.org/drawingml/2006/main" noChangeAspect="1"/>
             </wp:cNvGraphicFramePr>
@@ -5935,17 +6244,11 @@
               <a:graphicData uri="http://schemas.openxmlformats.org/drawingml/2006/picture">
                 <pic:pic xmlns:pic="http://schemas.openxmlformats.org/drawingml/2006/picture">
                   <pic:nvPicPr>
-                    <pic:cNvPr id="0" name="Screen Shot 2015-05-19 at 03.49.55.png"/>
+                    <pic:cNvPr id="1" name=""/>
                     <pic:cNvPicPr/>
                   </pic:nvPicPr>
                   <pic:blipFill>
-                    <a:blip r:embed="rId24">
-                      <a:extLst>
-                        <a:ext uri="{28A0092B-C50C-407E-A947-70E740481C1C}">
-                          <a14:useLocalDpi xmlns:a14="http://schemas.microsoft.com/office/drawing/2010/main" val="0"/>
-                        </a:ext>
-                      </a:extLst>
-                    </a:blip>
+                    <a:blip r:embed="rId25"/>
                     <a:stretch>
                       <a:fillRect/>
                     </a:stretch>
@@ -5953,7 +6256,7 @@
                   <pic:spPr>
                     <a:xfrm>
                       <a:off x="0" y="0"/>
-                      <a:ext cx="1492142" cy="2077339"/>
+                      <a:ext cx="2880394" cy="1798419"/>
                     </a:xfrm>
                     <a:prstGeom prst="rect">
                       <a:avLst/>
@@ -5968,12 +6271,13 @@
       <w:r>
         <w:rPr>
           <w:noProof/>
+          <w:lang w:eastAsia="zh-CN"/>
         </w:rPr>
         <w:drawing>
-          <wp:inline distT="0" distB="0" distL="0" distR="0" wp14:anchorId="6AB9D4A8" wp14:editId="76201834">
-            <wp:extent cx="1371600" cy="2140279"/>
-            <wp:effectExtent l="0" t="0" r="0" b="0"/>
-            <wp:docPr id="19" name="Picture 19"/>
+          <wp:inline distT="0" distB="0" distL="0" distR="0" wp14:anchorId="226F47AB" wp14:editId="0C351F2E">
+            <wp:extent cx="2933700" cy="1803464"/>
+            <wp:effectExtent l="0" t="0" r="0" b="6350"/>
+            <wp:docPr id="29" name="Picture 29"/>
             <wp:cNvGraphicFramePr>
               <a:graphicFrameLocks xmlns:a="http://schemas.openxmlformats.org/drawingml/2006/main" noChangeAspect="1"/>
             </wp:cNvGraphicFramePr>
@@ -5981,17 +6285,11 @@
               <a:graphicData uri="http://schemas.openxmlformats.org/drawingml/2006/picture">
                 <pic:pic xmlns:pic="http://schemas.openxmlformats.org/drawingml/2006/picture">
                   <pic:nvPicPr>
-                    <pic:cNvPr id="0" name="Screen Shot 2015-05-19 at 03.50.08.png"/>
+                    <pic:cNvPr id="1" name=""/>
                     <pic:cNvPicPr/>
                   </pic:nvPicPr>
                   <pic:blipFill>
-                    <a:blip r:embed="rId25">
-                      <a:extLst>
-                        <a:ext uri="{28A0092B-C50C-407E-A947-70E740481C1C}">
-                          <a14:useLocalDpi xmlns:a14="http://schemas.microsoft.com/office/drawing/2010/main" val="0"/>
-                        </a:ext>
-                      </a:extLst>
-                    </a:blip>
+                    <a:blip r:embed="rId26"/>
                     <a:stretch>
                       <a:fillRect/>
                     </a:stretch>
@@ -5999,7 +6297,7 @@
                   <pic:spPr>
                     <a:xfrm>
                       <a:off x="0" y="0"/>
-                      <a:ext cx="1372665" cy="2141940"/>
+                      <a:ext cx="2947101" cy="1811702"/>
                     </a:xfrm>
                     <a:prstGeom prst="rect">
                       <a:avLst/>
@@ -6014,7 +6312,9 @@
     </w:p>
     <w:p>
       <w:pPr>
-        <w:rPr>
+        <w:jc w:val="center"/>
+        <w:rPr>
+          <w:rFonts w:eastAsia="宋体" w:hint="eastAsia"/>
           <w:lang w:eastAsia="zh-CN"/>
         </w:rPr>
       </w:pPr>
@@ -6030,221 +6330,51 @@
         <w:rPr>
           <w:lang w:eastAsia="zh-CN"/>
         </w:rPr>
-        <w:t xml:space="preserve">Scenario Analysis </w:t>
+        <w:t>Scenario Analysis 5: Followers Distribution</w:t>
+      </w:r>
+    </w:p>
+    <w:p>
+      <w:pPr>
+        <w:rPr>
+          <w:lang w:eastAsia="zh-CN"/>
+        </w:rPr>
+      </w:pPr>
+      <w:r>
+        <w:rPr>
+          <w:lang w:eastAsia="zh-CN"/>
+        </w:rPr>
+        <w:t>According to this follower distribution, the MLB is the most famous person and has 4</w:t>
+      </w:r>
+      <w:r>
+        <w:rPr>
+          <w:lang w:eastAsia="zh-CN"/>
+        </w:rPr>
+        <w:t>.</w:t>
+      </w:r>
+      <w:r>
+        <w:rPr>
+          <w:lang w:eastAsia="zh-CN"/>
+        </w:rPr>
+        <w:t>5 million followers</w:t>
       </w:r>
       <w:r>
         <w:rPr>
           <w:rFonts w:hint="eastAsia"/>
           <w:lang w:eastAsia="zh-CN"/>
         </w:rPr>
-        <w:t>4</w:t>
-      </w:r>
-      <w:r>
-        <w:rPr>
-          <w:lang w:eastAsia="zh-CN"/>
-        </w:rPr>
-        <w:t>: Language Distribution</w:t>
-      </w:r>
-    </w:p>
-    <w:p>
-      <w:pPr>
-        <w:rPr>
-          <w:lang w:eastAsia="zh-CN"/>
-        </w:rPr>
-      </w:pPr>
+        <w:t>.</w:t>
+      </w:r>
+      <w:r>
+        <w:rPr>
+          <w:lang w:eastAsia="zh-CN"/>
+        </w:rPr>
+        <w:t xml:space="preserve"> The reason why MLB has heaps of followers is that MLB is a popular sport in US and this MLB account may periodically announce MLB latest news and highlight replays so that these information attract followers. The second person who has most follower</w:t>
+      </w:r>
       <w:r>
         <w:rPr>
           <w:rFonts w:hint="eastAsia"/>
           <w:lang w:eastAsia="zh-CN"/>
         </w:rPr>
-        <w:t xml:space="preserve">Since Chicago is a famous metropolis, people from around the globe bring their cultures here and throw them into this big pot. Thus, an analysis based on the language distribution is also conducted to see </w:t>
-      </w:r>
-      <w:r>
-        <w:rPr>
-          <w:lang w:eastAsia="zh-CN"/>
-        </w:rPr>
-        <w:t>what kind</w:t>
-      </w:r>
-      <w:r>
-        <w:rPr>
-          <w:rFonts w:hint="eastAsia"/>
-          <w:lang w:eastAsia="zh-CN"/>
-        </w:rPr>
-        <w:t>s</w:t>
-      </w:r>
-      <w:r>
-        <w:rPr>
-          <w:lang w:eastAsia="zh-CN"/>
-        </w:rPr>
-        <w:t xml:space="preserve"> of language are daily used by people in Chicago</w:t>
-      </w:r>
-      <w:r>
-        <w:rPr>
-          <w:rFonts w:hint="eastAsia"/>
-          <w:lang w:eastAsia="zh-CN"/>
-        </w:rPr>
-        <w:t xml:space="preserve">. The </w:t>
-      </w:r>
-      <w:r>
-        <w:rPr>
-          <w:lang w:eastAsia="zh-CN"/>
-        </w:rPr>
-        <w:t xml:space="preserve">figure </w:t>
-      </w:r>
-      <w:r>
-        <w:rPr>
-          <w:rFonts w:hint="eastAsia"/>
-          <w:lang w:eastAsia="zh-CN"/>
-        </w:rPr>
-        <w:t xml:space="preserve">shows the language distribution of those tweets. Instead of English, the most widely used </w:t>
-      </w:r>
-      <w:r>
-        <w:rPr>
-          <w:lang w:eastAsia="zh-CN"/>
-        </w:rPr>
-        <w:t>language</w:t>
-      </w:r>
-      <w:r>
-        <w:rPr>
-          <w:rFonts w:hint="eastAsia"/>
-          <w:lang w:eastAsia="zh-CN"/>
-        </w:rPr>
-        <w:t xml:space="preserve"> is Italian (1.3%), then followed by French (0.7%), which means lots of Italian and French are living in Chicago. However, there are 5.2% users cannot be determined using which language. The reason could lies in that these </w:t>
-      </w:r>
-      <w:r>
-        <w:rPr>
-          <w:rFonts w:hint="eastAsia"/>
-          <w:lang w:eastAsia="zh-CN"/>
-        </w:rPr>
-        <w:lastRenderedPageBreak/>
-        <w:t xml:space="preserve">users probably are Chinese, Japanese, Korean or other foreigners that their </w:t>
-      </w:r>
-      <w:r>
-        <w:rPr>
-          <w:lang w:eastAsia="zh-CN"/>
-        </w:rPr>
-        <w:t>language</w:t>
-      </w:r>
-      <w:r>
-        <w:rPr>
-          <w:rFonts w:hint="eastAsia"/>
-          <w:lang w:eastAsia="zh-CN"/>
-        </w:rPr>
-        <w:t xml:space="preserve">s are dramatically different with English and therefore are difficult to be detected and recognized.  </w:t>
-      </w:r>
-    </w:p>
-    <w:p>
-      <w:pPr>
-        <w:rPr>
-          <w:lang w:eastAsia="zh-CN"/>
-        </w:rPr>
-      </w:pPr>
-      <w:r>
-        <w:rPr>
-          <w:rFonts w:ascii="Times New Roman" w:eastAsia="Times New Roman" w:hAnsi="Times New Roman" w:cs="Times New Roman" w:hint="eastAsia"/>
-          <w:noProof/>
-          <w:color w:val="3E4349"/>
-          <w:shd w:val="clear" w:color="auto" w:fill="FFFFFF"/>
-        </w:rPr>
-        <w:drawing>
-          <wp:inline distT="0" distB="0" distL="0" distR="0" wp14:anchorId="03FEBB55" wp14:editId="5E656A98">
-            <wp:extent cx="3609975" cy="2406505"/>
-            <wp:effectExtent l="0" t="0" r="0" b="0"/>
-            <wp:docPr id="7" name="Picture 7"/>
-            <wp:cNvGraphicFramePr>
-              <a:graphicFrameLocks xmlns:a="http://schemas.openxmlformats.org/drawingml/2006/main" noChangeAspect="1"/>
-            </wp:cNvGraphicFramePr>
-            <a:graphic xmlns:a="http://schemas.openxmlformats.org/drawingml/2006/main">
-              <a:graphicData uri="http://schemas.openxmlformats.org/drawingml/2006/picture">
-                <pic:pic xmlns:pic="http://schemas.openxmlformats.org/drawingml/2006/picture">
-                  <pic:nvPicPr>
-                    <pic:cNvPr id="0" name="Screen Shot 2015-05-19 at 04.09.34.png"/>
-                    <pic:cNvPicPr/>
-                  </pic:nvPicPr>
-                  <pic:blipFill>
-                    <a:blip r:embed="rId26">
-                      <a:extLst>
-                        <a:ext uri="{28A0092B-C50C-407E-A947-70E740481C1C}">
-                          <a14:useLocalDpi xmlns:a14="http://schemas.microsoft.com/office/drawing/2010/main" val="0"/>
-                        </a:ext>
-                      </a:extLst>
-                    </a:blip>
-                    <a:stretch>
-                      <a:fillRect/>
-                    </a:stretch>
-                  </pic:blipFill>
-                  <pic:spPr>
-                    <a:xfrm>
-                      <a:off x="0" y="0"/>
-                      <a:ext cx="3658796" cy="2439051"/>
-                    </a:xfrm>
-                    <a:prstGeom prst="rect">
-                      <a:avLst/>
-                    </a:prstGeom>
-                  </pic:spPr>
-                </pic:pic>
-              </a:graphicData>
-            </a:graphic>
-          </wp:inline>
-        </w:drawing>
-      </w:r>
-    </w:p>
-    <w:p>
-      <w:pPr>
-        <w:pStyle w:val="Heading2"/>
-        <w:rPr>
-          <w:lang w:eastAsia="zh-CN"/>
-        </w:rPr>
-      </w:pPr>
-      <w:r>
-        <w:rPr>
-          <w:lang w:eastAsia="zh-CN"/>
-        </w:rPr>
-        <w:t>Scenario Analysis 5: Followers Distribution</w:t>
-      </w:r>
-    </w:p>
-    <w:p>
-      <w:pPr>
-        <w:rPr>
-          <w:lang w:eastAsia="zh-CN"/>
-        </w:rPr>
-      </w:pPr>
-      <w:r>
-        <w:rPr>
-          <w:lang w:eastAsia="zh-CN"/>
-        </w:rPr>
-        <w:t>According to this follower distribution, the MLB is the most famous person and has 4</w:t>
-      </w:r>
-      <w:r>
-        <w:rPr>
-          <w:lang w:eastAsia="zh-CN"/>
-        </w:rPr>
-        <w:t>.</w:t>
-      </w:r>
-      <w:r>
-        <w:rPr>
-          <w:lang w:eastAsia="zh-CN"/>
-        </w:rPr>
-        <w:t>5 million followers</w:t>
-      </w:r>
-      <w:r>
-        <w:rPr>
-          <w:rFonts w:hint="eastAsia"/>
-          <w:lang w:eastAsia="zh-CN"/>
-        </w:rPr>
-        <w:t>.</w:t>
-      </w:r>
-      <w:r>
-        <w:rPr>
-          <w:lang w:eastAsia="zh-CN"/>
-        </w:rPr>
-        <w:t xml:space="preserve"> The reason why MLB has heaps of followers is that MLB is a popular sport in US and this MLB account may periodically announce MLB latest news and highlight replays so that these information attract followers. The second person who has most follower</w:t>
-      </w:r>
-      <w:r>
-        <w:rPr>
-          <w:rFonts w:hint="eastAsia"/>
-          <w:lang w:eastAsia="zh-CN"/>
-        </w:rPr>
         <w:t xml:space="preserve"> </w:t>
       </w:r>
       <w:r>
@@ -6262,7 +6392,9 @@
     </w:p>
     <w:p>
       <w:pPr>
-        <w:rPr>
+        <w:jc w:val="center"/>
+        <w:rPr>
+          <w:rFonts w:eastAsia="宋体" w:hint="eastAsia"/>
           <w:lang w:eastAsia="zh-CN"/>
         </w:rPr>
       </w:pPr>
@@ -6272,6 +6404,7 @@
           <w:noProof/>
           <w:color w:val="3E4349"/>
           <w:shd w:val="clear" w:color="auto" w:fill="FFFFFF"/>
+          <w:lang w:eastAsia="zh-CN"/>
         </w:rPr>
         <w:drawing>
           <wp:inline distT="0" distB="0" distL="0" distR="0" wp14:anchorId="2E65AF4F" wp14:editId="0E03239F">
@@ -6318,13 +6451,6 @@
     </w:p>
     <w:p>
       <w:pPr>
-        <w:rPr>
-          <w:lang w:eastAsia="zh-CN"/>
-        </w:rPr>
-      </w:pPr>
-    </w:p>
-    <w:p>
-      <w:pPr>
         <w:pStyle w:val="Heading2"/>
         <w:rPr>
           <w:lang w:eastAsia="zh-CN"/>
@@ -6366,7 +6492,9 @@
     </w:p>
     <w:p>
       <w:pPr>
-        <w:rPr>
+        <w:jc w:val="center"/>
+        <w:rPr>
+          <w:rFonts w:eastAsia="宋体" w:hint="eastAsia"/>
           <w:lang w:eastAsia="zh-CN"/>
         </w:rPr>
       </w:pPr>
@@ -6376,6 +6504,7 @@
           <w:noProof/>
           <w:color w:val="3E4349"/>
           <w:shd w:val="clear" w:color="auto" w:fill="FFFFFF"/>
+          <w:lang w:eastAsia="zh-CN"/>
         </w:rPr>
         <w:drawing>
           <wp:inline distT="0" distB="0" distL="0" distR="0" wp14:anchorId="6DDD6D6F" wp14:editId="62BC2B6A">
@@ -6422,20 +6551,6 @@
     </w:p>
     <w:p>
       <w:pPr>
-        <w:rPr>
-          <w:lang w:eastAsia="zh-CN"/>
-        </w:rPr>
-      </w:pPr>
-      <w:r>
-        <w:rPr>
-          <w:rFonts w:hint="eastAsia"/>
-          <w:lang w:eastAsia="zh-CN"/>
-        </w:rPr>
-        <w:t xml:space="preserve">.  </w:t>
-      </w:r>
-    </w:p>
-    <w:p>
-      <w:pPr>
         <w:pStyle w:val="Heading2"/>
         <w:rPr>
           <w:lang w:eastAsia="zh-CN"/>
@@ -6500,42 +6615,23 @@
     </w:p>
     <w:p>
       <w:pPr>
-        <w:rPr>
-          <w:lang w:eastAsia="zh-CN"/>
-        </w:rPr>
-      </w:pPr>
-    </w:p>
-    <w:p>
-      <w:pPr>
-        <w:rPr>
-          <w:lang w:eastAsia="zh-CN"/>
-        </w:rPr>
-      </w:pPr>
-      <w:r>
-        <w:rPr>
-          <w:lang w:eastAsia="zh-CN"/>
-        </w:rPr>
-        <w:t>.</w:t>
-      </w:r>
-    </w:p>
-    <w:p>
-      <w:pPr>
-        <w:rPr>
+        <w:jc w:val="center"/>
+        <w:rPr>
+          <w:rFonts w:eastAsia="宋体" w:hint="eastAsia"/>
           <w:lang w:eastAsia="zh-CN"/>
         </w:rPr>
       </w:pPr>
       <w:r>
         <w:rPr>
           <w:noProof/>
-          <w:sz w:val="24"/>
-          <w:szCs w:val="24"/>
+          <w:lang w:eastAsia="zh-CN"/>
         </w:rPr>
         <w:lastRenderedPageBreak/>
         <w:drawing>
-          <wp:inline distT="0" distB="0" distL="0" distR="0" wp14:anchorId="78766734" wp14:editId="71622C33">
-            <wp:extent cx="6448425" cy="4298950"/>
-            <wp:effectExtent l="0" t="0" r="9525" b="6350"/>
-            <wp:docPr id="22" name="Picture 22"/>
+          <wp:inline distT="0" distB="0" distL="0" distR="0" wp14:anchorId="42D8B999" wp14:editId="5D00625D">
+            <wp:extent cx="6400800" cy="2367280"/>
+            <wp:effectExtent l="0" t="0" r="0" b="0"/>
+            <wp:docPr id="31" name="Picture 31"/>
             <wp:cNvGraphicFramePr>
               <a:graphicFrameLocks xmlns:a="http://schemas.openxmlformats.org/drawingml/2006/main" noChangeAspect="1"/>
             </wp:cNvGraphicFramePr>
@@ -6543,17 +6639,11 @@
               <a:graphicData uri="http://schemas.openxmlformats.org/drawingml/2006/picture">
                 <pic:pic xmlns:pic="http://schemas.openxmlformats.org/drawingml/2006/picture">
                   <pic:nvPicPr>
-                    <pic:cNvPr id="1" name="chart.jpeg"/>
+                    <pic:cNvPr id="1" name=""/>
                     <pic:cNvPicPr/>
                   </pic:nvPicPr>
                   <pic:blipFill>
-                    <a:blip r:embed="rId29">
-                      <a:extLst>
-                        <a:ext uri="{28A0092B-C50C-407E-A947-70E740481C1C}">
-                          <a14:useLocalDpi xmlns:a14="http://schemas.microsoft.com/office/drawing/2010/main" val="0"/>
-                        </a:ext>
-                      </a:extLst>
-                    </a:blip>
+                    <a:blip r:embed="rId29"/>
                     <a:stretch>
                       <a:fillRect/>
                     </a:stretch>
@@ -6561,7 +6651,7 @@
                   <pic:spPr>
                     <a:xfrm>
                       <a:off x="0" y="0"/>
-                      <a:ext cx="6448425" cy="4298950"/>
+                      <a:ext cx="6400800" cy="2367280"/>
                     </a:xfrm>
                     <a:prstGeom prst="rect">
                       <a:avLst/>
@@ -6573,6 +6663,13 @@
           </wp:inline>
         </w:drawing>
       </w:r>
+    </w:p>
+    <w:p>
+      <w:pPr>
+        <w:rPr>
+          <w:lang w:eastAsia="zh-CN"/>
+        </w:rPr>
+      </w:pPr>
     </w:p>
     <w:p>
       <w:pPr>
@@ -7338,111 +7435,113 @@
         <w:rPr>
           <w:lang w:eastAsia="zh-CN"/>
         </w:rPr>
+        <w:t>Most of the tweets were neutral, however we can see a spike in the negative tweets. This could be attributed to losses faced by the Chicago bulls. The number of positive tweets peaks during April 23</w:t>
+      </w:r>
+      <w:r>
+        <w:rPr>
+          <w:vertAlign w:val="superscript"/>
+          <w:lang w:eastAsia="zh-CN"/>
+        </w:rPr>
+        <w:t>rd</w:t>
+      </w:r>
+      <w:r>
+        <w:rPr>
+          <w:lang w:eastAsia="zh-CN"/>
+        </w:rPr>
+        <w:t xml:space="preserve"> which is when Bulls won against Milwaukee Bucks, but gets more negative on April 26</w:t>
+      </w:r>
+      <w:r>
+        <w:rPr>
+          <w:vertAlign w:val="superscript"/>
+          <w:lang w:eastAsia="zh-CN"/>
+        </w:rPr>
+        <w:t>th</w:t>
+      </w:r>
+      <w:r>
+        <w:rPr>
+          <w:lang w:eastAsia="zh-CN"/>
+        </w:rPr>
+        <w:t xml:space="preserve"> as they lose.</w:t>
+      </w:r>
+    </w:p>
+    <w:p>
+      <w:pPr>
+        <w:rPr>
+          <w:lang w:eastAsia="zh-CN"/>
+        </w:rPr>
+      </w:pPr>
+      <w:r>
+        <w:rPr>
+          <w:lang w:eastAsia="zh-CN"/>
+        </w:rPr>
+        <w:t>We again see a spike in negative tweets after Bulls lost against Cleveland Cavaliers on May 10</w:t>
+      </w:r>
+      <w:r>
+        <w:rPr>
+          <w:vertAlign w:val="superscript"/>
+          <w:lang w:eastAsia="zh-CN"/>
+        </w:rPr>
+        <w:t>th</w:t>
+      </w:r>
+      <w:r>
+        <w:rPr>
+          <w:lang w:eastAsia="zh-CN"/>
+        </w:rPr>
+        <w:t>. But it does seem they became neutral about their team as Chicago Bulls close this season with a loss on May 14</w:t>
+      </w:r>
+      <w:r>
+        <w:rPr>
+          <w:vertAlign w:val="superscript"/>
+          <w:lang w:eastAsia="zh-CN"/>
+        </w:rPr>
+        <w:t>th</w:t>
+      </w:r>
+      <w:r>
+        <w:rPr>
+          <w:lang w:eastAsia="zh-CN"/>
+        </w:rPr>
+        <w:t xml:space="preserve">.  </w:t>
+      </w:r>
+    </w:p>
+    <w:p>
+      <w:pPr>
+        <w:pStyle w:val="Heading1"/>
+        <w:rPr>
+          <w:lang w:eastAsia="zh-CN"/>
+        </w:rPr>
+      </w:pPr>
+      <w:r>
+        <w:rPr>
+          <w:lang w:eastAsia="zh-CN"/>
+        </w:rPr>
         <w:lastRenderedPageBreak/>
-        <w:t>Most of the tweets were neutral, however we can see a spike in the negative tweets. This could be attributed to losses faced by the Chicago bulls. The number of positive tweets peaks during April 23</w:t>
-      </w:r>
-      <w:r>
-        <w:rPr>
-          <w:vertAlign w:val="superscript"/>
-          <w:lang w:eastAsia="zh-CN"/>
-        </w:rPr>
-        <w:t>rd</w:t>
-      </w:r>
-      <w:r>
-        <w:rPr>
-          <w:lang w:eastAsia="zh-CN"/>
-        </w:rPr>
-        <w:t xml:space="preserve"> which is when Bulls won against Milwaukee Bucks, but gets more negative on April 26</w:t>
-      </w:r>
-      <w:r>
-        <w:rPr>
-          <w:vertAlign w:val="superscript"/>
-          <w:lang w:eastAsia="zh-CN"/>
-        </w:rPr>
-        <w:t>th</w:t>
-      </w:r>
-      <w:r>
-        <w:rPr>
-          <w:lang w:eastAsia="zh-CN"/>
-        </w:rPr>
-        <w:t xml:space="preserve"> as they lose.</w:t>
-      </w:r>
-    </w:p>
-    <w:p>
-      <w:pPr>
-        <w:rPr>
-          <w:lang w:eastAsia="zh-CN"/>
-        </w:rPr>
-      </w:pPr>
-      <w:r>
-        <w:rPr>
-          <w:lang w:eastAsia="zh-CN"/>
-        </w:rPr>
-        <w:t>We again see a spike in negative tweets after Bulls lost against Cleveland Cavaliers on May 10</w:t>
-      </w:r>
-      <w:r>
-        <w:rPr>
-          <w:vertAlign w:val="superscript"/>
-          <w:lang w:eastAsia="zh-CN"/>
-        </w:rPr>
-        <w:t>th</w:t>
-      </w:r>
-      <w:r>
-        <w:rPr>
-          <w:lang w:eastAsia="zh-CN"/>
-        </w:rPr>
-        <w:t>. But it does seem they became neutral about their team as Chicago Bulls close this season with a loss on May 14</w:t>
-      </w:r>
-      <w:r>
-        <w:rPr>
-          <w:vertAlign w:val="superscript"/>
-          <w:lang w:eastAsia="zh-CN"/>
-        </w:rPr>
-        <w:t>th</w:t>
-      </w:r>
-      <w:r>
-        <w:rPr>
-          <w:lang w:eastAsia="zh-CN"/>
-        </w:rPr>
-        <w:t xml:space="preserve">.  </w:t>
+        <w:t>Conclusion</w:t>
+      </w:r>
+    </w:p>
+    <w:p>
+      <w:pPr>
+        <w:rPr>
+          <w:lang w:eastAsia="zh-CN"/>
+        </w:rPr>
+      </w:pPr>
+      <w:r>
+        <w:rPr>
+          <w:lang w:eastAsia="zh-CN"/>
+        </w:rPr>
+        <w:t xml:space="preserve"> A stable fault tolerant cloud based twitter harvester was built and the harvested data was analyzed. Around 40,000 unique tweets from Chicago over a period of around 4weeks have been collected and analyzed.</w:t>
       </w:r>
     </w:p>
     <w:p>
       <w:pPr>
         <w:pStyle w:val="Heading1"/>
-        <w:rPr>
-          <w:lang w:eastAsia="zh-CN"/>
-        </w:rPr>
-      </w:pPr>
-      <w:r>
-        <w:rPr>
-          <w:lang w:eastAsia="zh-CN"/>
-        </w:rPr>
-        <w:t>Conclusion</w:t>
-      </w:r>
-    </w:p>
-    <w:p>
-      <w:pPr>
-        <w:rPr>
-          <w:lang w:eastAsia="zh-CN"/>
-        </w:rPr>
-      </w:pPr>
-      <w:r>
-        <w:rPr>
-          <w:lang w:eastAsia="zh-CN"/>
-        </w:rPr>
-        <w:t xml:space="preserve"> A stable fault tolerant cloud based twitter harvester was built and the harvested data was analyzed. Around 40,000 unique tweets from Chicago over a period of around 4weeks have been collected and analyzed.</w:t>
-      </w:r>
-    </w:p>
-    <w:p>
-      <w:pPr>
-        <w:pStyle w:val="Heading1"/>
+        <w:spacing w:after="240"/>
       </w:pPr>
       <w:r>
         <w:t>References:</w:t>
       </w:r>
-    </w:p>
-    <w:p/>
+      <w:bookmarkStart w:id="0" w:name="_GoBack"/>
+      <w:bookmarkEnd w:id="0"/>
+    </w:p>
     <w:p>
       <w:r>
         <w:t>[1]</w:t>
@@ -7596,10 +7695,6 @@
         </w:r>
       </w:hyperlink>
     </w:p>
-    <w:p/>
-    <w:p/>
-    <w:p/>
-    <w:p/>
     <w:sectPr>
       <w:headerReference w:type="default" r:id="rId40"/>
       <w:footerReference w:type="even" r:id="rId41"/>
@@ -7632,6 +7727,7 @@
         <w:separator/>
       </w:r>
     </w:p>
+    <w:p/>
   </w:endnote>
   <w:endnote w:type="continuationSeparator" w:id="0">
     <w:p>
@@ -7642,6 +7738,7 @@
         <w:continuationSeparator/>
       </w:r>
     </w:p>
+    <w:p/>
   </w:endnote>
 </w:endnotes>
 </file>
@@ -7698,6 +7795,7 @@
     <w:r>
       <w:rPr>
         <w:noProof/>
+        <w:lang w:eastAsia="zh-CN"/>
       </w:rPr>
       <mc:AlternateContent>
         <mc:Choice Requires="wpg">
@@ -7796,7 +7894,7 @@
             </wp:inline>
           </w:drawing>
         </mc:Choice>
-        <mc:Fallback>
+        <mc:Fallback xmlns="">
           <w:pict>
             <v:group w14:anchorId="702F794A" id="Group 4" o:spid="_x0000_s1026" style="width:183.3pt;height:3.55pt;mso-position-horizontal-relative:char;mso-position-vertical-relative:line" coordorigin="7606,15084" coordsize="3666,71" o:gfxdata="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">
               <v:shapetype id="_x0000_t32" coordsize="21600,21600" o:spt="32" o:oned="t" path="m,l21600,21600e" filled="f">
@@ -7821,6 +7919,7 @@
       </w:rPr>
     </w:pPr>
   </w:p>
+  <w:p/>
   <w:p/>
   <w:p/>
   <w:p/>
@@ -7931,6 +8030,7 @@
       <w:fldChar w:fldCharType="end"/>
     </w:r>
   </w:p>
+  <w:p/>
 </w:ftr>
 </file>
 
@@ -7945,6 +8045,7 @@
         <w:separator/>
       </w:r>
     </w:p>
+    <w:p/>
   </w:footnote>
   <w:footnote w:type="continuationSeparator" w:id="0">
     <w:p>
@@ -7955,6 +8056,7 @@
         <w:continuationSeparator/>
       </w:r>
     </w:p>
+    <w:p/>
   </w:footnote>
 </w:footnotes>
 </file>
@@ -7988,7 +8090,7 @@
           <w:rPr>
             <w:color w:val="6076B4" w:themeColor="accent1"/>
           </w:rPr>
-          <w:t>Chicago:</w:t>
+          <w:t>Chicago</w:t>
         </w:r>
       </w:p>
     </w:sdtContent>
@@ -12230,6 +12332,594 @@
 </w:styles>
 </file>
 
+<file path=word/charts/chart1.xml><?xml version="1.0" encoding="utf-8"?>
+<c:chartSpace xmlns:c="http://schemas.openxmlformats.org/drawingml/2006/chart" xmlns:a="http://schemas.openxmlformats.org/drawingml/2006/main" xmlns:r="http://schemas.openxmlformats.org/officeDocument/2006/relationships">
+  <c:date1904 val="0"/>
+  <c:lang val="en-US"/>
+  <c:roundedCorners val="0"/>
+  <mc:AlternateContent xmlns:mc="http://schemas.openxmlformats.org/markup-compatibility/2006">
+    <mc:Choice xmlns:c14="http://schemas.microsoft.com/office/drawing/2007/8/2/chart" Requires="c14">
+      <c14:style val="102"/>
+    </mc:Choice>
+    <mc:Fallback>
+      <c:style val="2"/>
+    </mc:Fallback>
+  </mc:AlternateContent>
+  <c:chart>
+    <c:title>
+      <c:tx>
+        <c:rich>
+          <a:bodyPr rot="0"/>
+          <a:lstStyle/>
+          <a:p>
+            <a:pPr lvl="0">
+              <a:defRPr sz="1200" b="0" i="0" u="none" strike="noStrike">
+                <a:solidFill>
+                  <a:srgbClr val="000000"/>
+                </a:solidFill>
+                <a:effectLst/>
+                <a:latin typeface="Helvetica"/>
+              </a:defRPr>
+            </a:pPr>
+            <a:r>
+              <a:rPr lang="en-US" sz="1200" b="0" i="0" u="none" strike="noStrike">
+                <a:solidFill>
+                  <a:srgbClr val="000000"/>
+                </a:solidFill>
+                <a:effectLst/>
+                <a:latin typeface="Helvetica"/>
+              </a:rPr>
+              <a:t>Latency Benchmark</a:t>
+            </a:r>
+          </a:p>
+        </c:rich>
+      </c:tx>
+      <c:layout>
+        <c:manualLayout>
+          <c:xMode val="edge"/>
+          <c:yMode val="edge"/>
+          <c:x val="0.36161700000000002"/>
+          <c:y val="5.0000000000000001E-3"/>
+          <c:w val="0.23843"/>
+          <c:h val="0.12590000000000001"/>
+        </c:manualLayout>
+      </c:layout>
+      <c:overlay val="1"/>
+      <c:spPr>
+        <a:noFill/>
+        <a:effectLst/>
+      </c:spPr>
+    </c:title>
+    <c:autoTitleDeleted val="0"/>
+    <c:plotArea>
+      <c:layout>
+        <c:manualLayout>
+          <c:layoutTarget val="inner"/>
+          <c:xMode val="edge"/>
+          <c:yMode val="edge"/>
+          <c:x val="8.2091499999999998E-2"/>
+          <c:y val="0.12590000000000001"/>
+          <c:w val="0.86594499999999996"/>
+          <c:h val="0.78896500000000003"/>
+        </c:manualLayout>
+      </c:layout>
+      <c:barChart>
+        <c:barDir val="bar"/>
+        <c:grouping val="clustered"/>
+        <c:varyColors val="0"/>
+        <c:ser>
+          <c:idx val="0"/>
+          <c:order val="0"/>
+          <c:tx>
+            <c:strRef>
+              <c:f>Sheet1!$A$2</c:f>
+              <c:strCache>
+                <c:ptCount val="1"/>
+                <c:pt idx="0">
+                  <c:v>Python</c:v>
+                </c:pt>
+              </c:strCache>
+            </c:strRef>
+          </c:tx>
+          <c:spPr>
+            <a:solidFill>
+              <a:srgbClr val="5C7CA1">
+                <a:alpha val="70000"/>
+              </a:srgbClr>
+            </a:solidFill>
+            <a:ln w="12700" cap="flat">
+              <a:noFill/>
+              <a:miter lim="400000"/>
+            </a:ln>
+            <a:effectLst/>
+          </c:spPr>
+          <c:invertIfNegative val="0"/>
+          <c:dLbls>
+            <c:numFmt formatCode="0.0&quot;ms&quot;" sourceLinked="0"/>
+            <c:spPr>
+              <a:noFill/>
+              <a:ln>
+                <a:noFill/>
+              </a:ln>
+              <a:effectLst/>
+            </c:spPr>
+            <c:txPr>
+              <a:bodyPr/>
+              <a:lstStyle/>
+              <a:p>
+                <a:pPr lvl="0">
+                  <a:defRPr sz="800" b="0" i="0" u="none" strike="noStrike">
+                    <a:solidFill>
+                      <a:srgbClr val="000000"/>
+                    </a:solidFill>
+                    <a:effectLst/>
+                    <a:latin typeface="Helvetica"/>
+                  </a:defRPr>
+                </a:pPr>
+                <a:endParaRPr lang="zh-CN"/>
+              </a:p>
+            </c:txPr>
+            <c:dLblPos val="outEnd"/>
+            <c:showLegendKey val="0"/>
+            <c:showVal val="1"/>
+            <c:showCatName val="0"/>
+            <c:showSerName val="0"/>
+            <c:showPercent val="0"/>
+            <c:showBubbleSize val="0"/>
+            <c:showLeaderLines val="0"/>
+            <c:extLst>
+              <c:ext xmlns:c15="http://schemas.microsoft.com/office/drawing/2012/chart" uri="{CE6537A1-D6FC-4f65-9D91-7224C49458BB}">
+                <c15:showLeaderLines val="0"/>
+              </c:ext>
+            </c:extLst>
+          </c:dLbls>
+          <c:cat>
+            <c:strRef>
+              <c:f>Sheet1!$B$1:$F$1</c:f>
+              <c:strCache>
+                <c:ptCount val="5"/>
+                <c:pt idx="0">
+                  <c:v>mean</c:v>
+                </c:pt>
+                <c:pt idx="1">
+                  <c:v>50</c:v>
+                </c:pt>
+                <c:pt idx="2">
+                  <c:v>95</c:v>
+                </c:pt>
+                <c:pt idx="3">
+                  <c:v>99</c:v>
+                </c:pt>
+                <c:pt idx="4">
+                  <c:v>max</c:v>
+                </c:pt>
+              </c:strCache>
+            </c:strRef>
+          </c:cat>
+          <c:val>
+            <c:numRef>
+              <c:f>Sheet1!$B$2:$F$2</c:f>
+              <c:numCache>
+                <c:formatCode>General</c:formatCode>
+                <c:ptCount val="5"/>
+                <c:pt idx="0">
+                  <c:v>4.9433109999999996</c:v>
+                </c:pt>
+                <c:pt idx="1">
+                  <c:v>4.9643449999999998</c:v>
+                </c:pt>
+                <c:pt idx="2">
+                  <c:v>7.0145920000000004</c:v>
+                </c:pt>
+                <c:pt idx="3">
+                  <c:v>23.759744000000001</c:v>
+                </c:pt>
+                <c:pt idx="4">
+                  <c:v>23.759744000000001</c:v>
+                </c:pt>
+              </c:numCache>
+            </c:numRef>
+          </c:val>
+        </c:ser>
+        <c:ser>
+          <c:idx val="1"/>
+          <c:order val="1"/>
+          <c:tx>
+            <c:strRef>
+              <c:f>Sheet1!$A$3</c:f>
+              <c:strCache>
+                <c:ptCount val="1"/>
+                <c:pt idx="0">
+                  <c:v>uWSGI</c:v>
+                </c:pt>
+              </c:strCache>
+            </c:strRef>
+          </c:tx>
+          <c:spPr>
+            <a:solidFill>
+              <a:srgbClr val="789F46">
+                <a:alpha val="70000"/>
+              </a:srgbClr>
+            </a:solidFill>
+            <a:ln w="12700" cap="flat">
+              <a:noFill/>
+              <a:miter lim="400000"/>
+            </a:ln>
+            <a:effectLst/>
+          </c:spPr>
+          <c:invertIfNegative val="0"/>
+          <c:dLbls>
+            <c:numFmt formatCode="0.0&quot;ms&quot;" sourceLinked="0"/>
+            <c:spPr>
+              <a:noFill/>
+              <a:ln>
+                <a:noFill/>
+              </a:ln>
+              <a:effectLst/>
+            </c:spPr>
+            <c:txPr>
+              <a:bodyPr/>
+              <a:lstStyle/>
+              <a:p>
+                <a:pPr lvl="0">
+                  <a:defRPr sz="800" b="0" i="0" u="none" strike="noStrike">
+                    <a:solidFill>
+                      <a:srgbClr val="000000"/>
+                    </a:solidFill>
+                    <a:effectLst/>
+                    <a:latin typeface="Helvetica"/>
+                  </a:defRPr>
+                </a:pPr>
+                <a:endParaRPr lang="zh-CN"/>
+              </a:p>
+            </c:txPr>
+            <c:dLblPos val="outEnd"/>
+            <c:showLegendKey val="0"/>
+            <c:showVal val="1"/>
+            <c:showCatName val="0"/>
+            <c:showSerName val="0"/>
+            <c:showPercent val="0"/>
+            <c:showBubbleSize val="0"/>
+            <c:showLeaderLines val="0"/>
+            <c:extLst>
+              <c:ext xmlns:c15="http://schemas.microsoft.com/office/drawing/2012/chart" uri="{CE6537A1-D6FC-4f65-9D91-7224C49458BB}">
+                <c15:showLeaderLines val="0"/>
+              </c:ext>
+            </c:extLst>
+          </c:dLbls>
+          <c:cat>
+            <c:strRef>
+              <c:f>Sheet1!$B$1:$F$1</c:f>
+              <c:strCache>
+                <c:ptCount val="5"/>
+                <c:pt idx="0">
+                  <c:v>mean</c:v>
+                </c:pt>
+                <c:pt idx="1">
+                  <c:v>50</c:v>
+                </c:pt>
+                <c:pt idx="2">
+                  <c:v>95</c:v>
+                </c:pt>
+                <c:pt idx="3">
+                  <c:v>99</c:v>
+                </c:pt>
+                <c:pt idx="4">
+                  <c:v>max</c:v>
+                </c:pt>
+              </c:strCache>
+            </c:strRef>
+          </c:cat>
+          <c:val>
+            <c:numRef>
+              <c:f>Sheet1!$B$3:$F$3</c:f>
+              <c:numCache>
+                <c:formatCode>General</c:formatCode>
+                <c:ptCount val="5"/>
+                <c:pt idx="0">
+                  <c:v>3.783242</c:v>
+                </c:pt>
+                <c:pt idx="1">
+                  <c:v>3.5610430000000002</c:v>
+                </c:pt>
+                <c:pt idx="2">
+                  <c:v>6.4892500000000002</c:v>
+                </c:pt>
+                <c:pt idx="3">
+                  <c:v>10.129618000000001</c:v>
+                </c:pt>
+                <c:pt idx="4">
+                  <c:v>10.129618000000001</c:v>
+                </c:pt>
+              </c:numCache>
+            </c:numRef>
+          </c:val>
+        </c:ser>
+        <c:ser>
+          <c:idx val="2"/>
+          <c:order val="2"/>
+          <c:tx>
+            <c:strRef>
+              <c:f>Sheet1!$A$4</c:f>
+              <c:strCache>
+                <c:ptCount val="1"/>
+                <c:pt idx="0">
+                  <c:v>Nginx</c:v>
+                </c:pt>
+              </c:strCache>
+            </c:strRef>
+          </c:tx>
+          <c:spPr>
+            <a:solidFill>
+              <a:srgbClr val="CDB24E">
+                <a:alpha val="70000"/>
+              </a:srgbClr>
+            </a:solidFill>
+            <a:ln w="12700" cap="flat">
+              <a:noFill/>
+              <a:miter lim="400000"/>
+            </a:ln>
+            <a:effectLst/>
+          </c:spPr>
+          <c:invertIfNegative val="0"/>
+          <c:dLbls>
+            <c:numFmt formatCode="0.0&quot;ms&quot;" sourceLinked="0"/>
+            <c:spPr>
+              <a:noFill/>
+              <a:ln>
+                <a:noFill/>
+              </a:ln>
+              <a:effectLst/>
+            </c:spPr>
+            <c:txPr>
+              <a:bodyPr/>
+              <a:lstStyle/>
+              <a:p>
+                <a:pPr lvl="0">
+                  <a:defRPr sz="800" b="0" i="0" u="none" strike="noStrike">
+                    <a:solidFill>
+                      <a:srgbClr val="000000"/>
+                    </a:solidFill>
+                    <a:effectLst/>
+                    <a:latin typeface="Helvetica"/>
+                  </a:defRPr>
+                </a:pPr>
+                <a:endParaRPr lang="zh-CN"/>
+              </a:p>
+            </c:txPr>
+            <c:dLblPos val="outEnd"/>
+            <c:showLegendKey val="0"/>
+            <c:showVal val="1"/>
+            <c:showCatName val="0"/>
+            <c:showSerName val="0"/>
+            <c:showPercent val="0"/>
+            <c:showBubbleSize val="0"/>
+            <c:showLeaderLines val="0"/>
+            <c:extLst>
+              <c:ext xmlns:c15="http://schemas.microsoft.com/office/drawing/2012/chart" uri="{CE6537A1-D6FC-4f65-9D91-7224C49458BB}">
+                <c15:showLeaderLines val="0"/>
+              </c:ext>
+            </c:extLst>
+          </c:dLbls>
+          <c:cat>
+            <c:strRef>
+              <c:f>Sheet1!$B$1:$F$1</c:f>
+              <c:strCache>
+                <c:ptCount val="5"/>
+                <c:pt idx="0">
+                  <c:v>mean</c:v>
+                </c:pt>
+                <c:pt idx="1">
+                  <c:v>50</c:v>
+                </c:pt>
+                <c:pt idx="2">
+                  <c:v>95</c:v>
+                </c:pt>
+                <c:pt idx="3">
+                  <c:v>99</c:v>
+                </c:pt>
+                <c:pt idx="4">
+                  <c:v>max</c:v>
+                </c:pt>
+              </c:strCache>
+            </c:strRef>
+          </c:cat>
+          <c:val>
+            <c:numRef>
+              <c:f>Sheet1!$B$4:$F$4</c:f>
+              <c:numCache>
+                <c:formatCode>General</c:formatCode>
+                <c:ptCount val="5"/>
+                <c:pt idx="0">
+                  <c:v>3.9459469999999999</c:v>
+                </c:pt>
+                <c:pt idx="1">
+                  <c:v>4.2480380000000002</c:v>
+                </c:pt>
+                <c:pt idx="2">
+                  <c:v>6.3904360000000002</c:v>
+                </c:pt>
+                <c:pt idx="3">
+                  <c:v>10.923277000000001</c:v>
+                </c:pt>
+                <c:pt idx="4">
+                  <c:v>10.923277000000001</c:v>
+                </c:pt>
+              </c:numCache>
+            </c:numRef>
+          </c:val>
+        </c:ser>
+        <c:dLbls>
+          <c:showLegendKey val="0"/>
+          <c:showVal val="0"/>
+          <c:showCatName val="0"/>
+          <c:showSerName val="0"/>
+          <c:showPercent val="0"/>
+          <c:showBubbleSize val="0"/>
+        </c:dLbls>
+        <c:gapWidth val="40"/>
+        <c:overlap val="-10"/>
+        <c:axId val="245732584"/>
+        <c:axId val="245732976"/>
+      </c:barChart>
+      <c:catAx>
+        <c:axId val="245732584"/>
+        <c:scaling>
+          <c:orientation val="maxMin"/>
+        </c:scaling>
+        <c:delete val="0"/>
+        <c:axPos val="l"/>
+        <c:numFmt formatCode="General" sourceLinked="0"/>
+        <c:majorTickMark val="none"/>
+        <c:minorTickMark val="none"/>
+        <c:tickLblPos val="nextTo"/>
+        <c:spPr>
+          <a:ln w="12700" cap="flat">
+            <a:solidFill>
+              <a:srgbClr val="000000"/>
+            </a:solidFill>
+            <a:prstDash val="solid"/>
+            <a:miter lim="400000"/>
+          </a:ln>
+        </c:spPr>
+        <c:txPr>
+          <a:bodyPr rot="0"/>
+          <a:lstStyle/>
+          <a:p>
+            <a:pPr lvl="0">
+              <a:defRPr sz="1000" b="0" i="0" u="none" strike="noStrike">
+                <a:solidFill>
+                  <a:srgbClr val="000000"/>
+                </a:solidFill>
+                <a:effectLst/>
+                <a:latin typeface="Helvetica"/>
+              </a:defRPr>
+            </a:pPr>
+            <a:endParaRPr lang="zh-CN"/>
+          </a:p>
+        </c:txPr>
+        <c:crossAx val="245732976"/>
+        <c:crosses val="autoZero"/>
+        <c:auto val="1"/>
+        <c:lblAlgn val="ctr"/>
+        <c:lblOffset val="100"/>
+        <c:noMultiLvlLbl val="1"/>
+      </c:catAx>
+      <c:valAx>
+        <c:axId val="245732976"/>
+        <c:scaling>
+          <c:orientation val="minMax"/>
+        </c:scaling>
+        <c:delete val="0"/>
+        <c:axPos val="t"/>
+        <c:majorGridlines>
+          <c:spPr>
+            <a:ln w="3175" cap="flat">
+              <a:solidFill>
+                <a:srgbClr val="B8B8B8"/>
+              </a:solidFill>
+              <a:prstDash val="solid"/>
+              <a:miter lim="400000"/>
+            </a:ln>
+          </c:spPr>
+        </c:majorGridlines>
+        <c:numFmt formatCode="General" sourceLinked="0"/>
+        <c:majorTickMark val="none"/>
+        <c:minorTickMark val="none"/>
+        <c:tickLblPos val="high"/>
+        <c:spPr>
+          <a:ln w="12700" cap="flat">
+            <a:noFill/>
+            <a:prstDash val="solid"/>
+            <a:miter lim="400000"/>
+          </a:ln>
+        </c:spPr>
+        <c:txPr>
+          <a:bodyPr rot="0"/>
+          <a:lstStyle/>
+          <a:p>
+            <a:pPr lvl="0">
+              <a:defRPr sz="1000" b="0" i="0" u="none" strike="noStrike">
+                <a:solidFill>
+                  <a:srgbClr val="000000"/>
+                </a:solidFill>
+                <a:effectLst/>
+                <a:latin typeface="Helvetica"/>
+              </a:defRPr>
+            </a:pPr>
+            <a:endParaRPr lang="zh-CN"/>
+          </a:p>
+        </c:txPr>
+        <c:crossAx val="245732584"/>
+        <c:crosses val="autoZero"/>
+        <c:crossBetween val="between"/>
+        <c:majorUnit val="7.5"/>
+        <c:minorUnit val="3.75"/>
+      </c:valAx>
+      <c:spPr>
+        <a:noFill/>
+        <a:ln w="12700" cap="flat">
+          <a:noFill/>
+          <a:miter lim="400000"/>
+        </a:ln>
+        <a:effectLst/>
+      </c:spPr>
+    </c:plotArea>
+    <c:legend>
+      <c:legendPos val="r"/>
+      <c:layout>
+        <c:manualLayout>
+          <c:xMode val="edge"/>
+          <c:yMode val="edge"/>
+          <c:x val="0.51869299999999996"/>
+          <c:y val="0.121868"/>
+          <c:w val="0.48130699999999998"/>
+          <c:h val="7.0607699999999995E-2"/>
+        </c:manualLayout>
+      </c:layout>
+      <c:overlay val="1"/>
+      <c:spPr>
+        <a:noFill/>
+        <a:ln w="12700" cap="flat">
+          <a:noFill/>
+          <a:miter lim="400000"/>
+        </a:ln>
+        <a:effectLst/>
+      </c:spPr>
+      <c:txPr>
+        <a:bodyPr/>
+        <a:lstStyle/>
+        <a:p>
+          <a:pPr lvl="0">
+            <a:defRPr sz="1000" b="0" i="0" u="none" strike="noStrike">
+              <a:solidFill>
+                <a:srgbClr val="000000"/>
+              </a:solidFill>
+              <a:effectLst/>
+              <a:latin typeface="Helvetica"/>
+            </a:defRPr>
+          </a:pPr>
+          <a:endParaRPr lang="zh-CN"/>
+        </a:p>
+      </c:txPr>
+    </c:legend>
+    <c:plotVisOnly val="1"/>
+    <c:dispBlanksAs val="gap"/>
+    <c:showDLblsOverMax val="1"/>
+  </c:chart>
+  <c:spPr>
+    <a:noFill/>
+    <a:ln>
+      <a:noFill/>
+    </a:ln>
+    <a:effectLst/>
+  </c:spPr>
+  <c:externalData r:id="rId1">
+    <c:autoUpdate val="0"/>
+  </c:externalData>
+</c:chartSpace>
+</file>
+
 <file path=word/glossary/document.xml><?xml version="1.0" encoding="utf-8"?>
 <w:glossaryDocument xmlns:wpc="http://schemas.microsoft.com/office/word/2010/wordprocessingCanvas" xmlns:mc="http://schemas.openxmlformats.org/markup-compatibility/2006" xmlns:o="urn:schemas-microsoft-com:office:office" xmlns:r="http://schemas.openxmlformats.org/officeDocument/2006/relationships" xmlns:m="http://schemas.openxmlformats.org/officeDocument/2006/math" xmlns:v="urn:schemas-microsoft-com:vml" xmlns:wp14="http://schemas.microsoft.com/office/word/2010/wordprocessingDrawing" xmlns:wp="http://schemas.openxmlformats.org/drawingml/2006/wordprocessingDrawing" xmlns:w10="urn:schemas-microsoft-com:office:word" xmlns:w="http://schemas.openxmlformats.org/wordprocessingml/2006/main" xmlns:w14="http://schemas.microsoft.com/office/word/2010/wordml" xmlns:w15="http://schemas.microsoft.com/office/word/2012/wordml" xmlns:wpg="http://schemas.microsoft.com/office/word/2010/wordprocessingGroup" xmlns:wpi="http://schemas.microsoft.com/office/word/2010/wordprocessingInk" xmlns:wne="http://schemas.microsoft.com/office/word/2006/wordml" xmlns:wps="http://schemas.microsoft.com/office/word/2010/wordprocessingShape" mc:Ignorable="w14 w15 wp14">
   <w:docParts>
@@ -12358,7 +13048,7 @@
     <w:charset w:val="00"/>
     <w:family w:val="roman"/>
     <w:pitch w:val="variable"/>
-    <w:sig w:usb0="E0002EFF" w:usb1="C0007843" w:usb2="00000009" w:usb3="00000000" w:csb0="000001FF" w:csb1="00000000"/>
+    <w:sig w:usb0="E0002AFF" w:usb1="C0007841" w:usb2="00000009" w:usb3="00000000" w:csb0="000001FF" w:csb1="00000000"/>
   </w:font>
   <w:font w:name="Symbol">
     <w:panose1 w:val="05050102010706020507"/>
@@ -12410,10 +13100,11 @@
     <w:sig w:usb0="00000287" w:usb1="00000000" w:usb2="00000000" w:usb3="00000000" w:csb0="0000009F" w:csb1="00000000"/>
   </w:font>
   <w:font w:name="HGGothicM">
+    <w:altName w:val="MS Gothic"/>
     <w:charset w:val="80"/>
     <w:family w:val="modern"/>
     <w:pitch w:val="fixed"/>
-    <w:sig w:usb0="80000281" w:usb1="28C76CF8" w:usb2="00000010" w:usb3="00000000" w:csb0="00020000" w:csb1="00000000"/>
+    <w:sig w:usb0="00000000" w:usb1="28C76CF8" w:usb2="00000010" w:usb3="00000000" w:csb0="00020000" w:csb1="00000000"/>
   </w:font>
   <w:font w:name="Tahoma">
     <w:panose1 w:val="020B0604030504040204"/>
@@ -12431,7 +13122,7 @@
   </w:font>
   <w:font w:name="Arial Unicode MS">
     <w:panose1 w:val="020B0604020202020204"/>
-    <w:charset w:val="80"/>
+    <w:charset w:val="86"/>
     <w:family w:val="swiss"/>
     <w:pitch w:val="variable"/>
     <w:sig w:usb0="F7FFAFFF" w:usb1="E9DFFFFF" w:usb2="0000003F" w:usb3="00000000" w:csb0="003F01FF" w:csb1="00000000"/>
@@ -12442,6 +13133,14 @@
     <w:family w:val="swiss"/>
     <w:pitch w:val="variable"/>
     <w:sig w:usb0="E00002FF" w:usb1="4000ACFF" w:usb2="00000001" w:usb3="00000000" w:csb0="0000019F" w:csb1="00000000"/>
+  </w:font>
+  <w:font w:name="宋体">
+    <w:altName w:val="SimSun"/>
+    <w:panose1 w:val="02010600030101010101"/>
+    <w:charset w:val="86"/>
+    <w:family w:val="auto"/>
+    <w:pitch w:val="variable"/>
+    <w:sig w:usb0="00000003" w:usb1="288F0000" w:usb2="00000016" w:usb3="00000000" w:csb0="00040001" w:csb1="00000000"/>
   </w:font>
   <w:font w:name="Wingdings 2">
     <w:panose1 w:val="05020102010507070707"/>
@@ -12463,6 +13162,8 @@
 <file path=word/glossary/settings.xml><?xml version="1.0" encoding="utf-8"?>
 <w:settings xmlns:mc="http://schemas.openxmlformats.org/markup-compatibility/2006" xmlns:o="urn:schemas-microsoft-com:office:office" xmlns:r="http://schemas.openxmlformats.org/officeDocument/2006/relationships" xmlns:m="http://schemas.openxmlformats.org/officeDocument/2006/math" xmlns:v="urn:schemas-microsoft-com:vml" xmlns:w10="urn:schemas-microsoft-com:office:word" xmlns:w="http://schemas.openxmlformats.org/wordprocessingml/2006/main" xmlns:w14="http://schemas.microsoft.com/office/word/2010/wordml" xmlns:w15="http://schemas.microsoft.com/office/word/2012/wordml" xmlns:sl="http://schemas.openxmlformats.org/schemaLibrary/2006/main" mc:Ignorable="w14 w15">
   <w:view w:val="normal"/>
+  <w:bordersDoNotSurroundHeader/>
+  <w:bordersDoNotSurroundFooter/>
   <w:defaultTabStop w:val="720"/>
   <w:characterSpacingControl w:val="doNotCompress"/>
   <w:compat>
@@ -12476,6 +13177,7 @@
   <w:rsids>
     <w:rsidRoot w:val="000E7580"/>
     <w:rsid w:val="000E7580"/>
+    <w:rsid w:val="00174FEE"/>
     <w:rsid w:val="00253CE9"/>
     <w:rsid w:val="009D5054"/>
     <w:rsid w:val="00CA4130"/>
@@ -12496,7 +13198,7 @@
     <m:intLim m:val="subSup"/>
     <m:naryLim m:val="undOvr"/>
   </m:mathPr>
-  <w:themeFontLang w:val="en-US"/>
+  <w:themeFontLang w:val="en-US" w:eastAsia="zh-CN"/>
   <w:clrSchemeMapping w:bg1="light1" w:t1="dark1" w:bg2="light2" w:t2="dark2" w:accent1="accent1" w:accent2="accent2" w:accent3="accent3" w:accent4="accent4" w:accent5="accent5" w:accent6="accent6" w:hyperlink="hyperlink" w:followedHyperlink="followedHyperlink"/>
   <w:decimalSymbol w:val="."/>
   <w:listSeparator w:val=","/>
@@ -13405,15 +14107,6 @@
 </file>
 
 <file path=customXml/item2.xml><?xml version="1.0" encoding="utf-8"?>
-<?mso-contentType ?>
-<FormTemplates xmlns="http://schemas.microsoft.com/sharepoint/v3/contenttype/forms">
-  <Display>DocumentLibraryForm</Display>
-  <Edit>AssetEditForm</Edit>
-  <New>DocumentLibraryForm</New>
-</FormTemplates>
-</file>
-
-<file path=customXml/item3.xml><?xml version="1.0" encoding="utf-8"?>
 <outs:outSpaceData xmlns:outs="http://schemas.microsoft.com/office/2009/outspace/metadata">
   <outs:relatedDates/>
   <outs:relatedDocuments/>
@@ -13421,6 +14114,15 @@
   <propertyMetadataList xmlns="http://schemas.microsoft.com/office/2009/outspace/metadata"/>
   <outs:corruptMetadataWasLost/>
 </outs:outSpaceData>
+</file>
+
+<file path=customXml/item3.xml><?xml version="1.0" encoding="utf-8"?>
+<?mso-contentType ?>
+<FormTemplates xmlns="http://schemas.microsoft.com/sharepoint/v3/contenttype/forms">
+  <Display>DocumentLibraryForm</Display>
+  <Edit>AssetEditForm</Edit>
+  <New>DocumentLibraryForm</New>
+</FormTemplates>
 </file>
 
 <file path=customXml/item4.xml><?xml version="1.0" encoding="utf-8"?>
@@ -13436,6 +14138,14 @@
 </file>
 
 <file path=customXml/itemProps2.xml><?xml version="1.0" encoding="utf-8"?>
+<ds:datastoreItem xmlns:ds="http://schemas.openxmlformats.org/officeDocument/2006/customXml" ds:itemID="{8AA9BBAF-2A1F-4D95-901E-4FFB9D2C6CBC}">
+  <ds:schemaRefs>
+    <ds:schemaRef ds:uri="http://schemas.microsoft.com/office/2009/outspace/metadata"/>
+  </ds:schemaRefs>
+</ds:datastoreItem>
+</file>
+
+<file path=customXml/itemProps3.xml><?xml version="1.0" encoding="utf-8"?>
 <ds:datastoreItem xmlns:ds="http://schemas.openxmlformats.org/officeDocument/2006/customXml" ds:itemID="{1083CA12-5842-482C-AF8F-1352C3F1AC3D}">
   <ds:schemaRefs>
     <ds:schemaRef ds:uri="http://schemas.microsoft.com/sharepoint/v3/contenttype/forms"/>
@@ -13443,16 +14153,8 @@
 </ds:datastoreItem>
 </file>
 
-<file path=customXml/itemProps3.xml><?xml version="1.0" encoding="utf-8"?>
-<ds:datastoreItem xmlns:ds="http://schemas.openxmlformats.org/officeDocument/2006/customXml" ds:itemID="{8AA9BBAF-2A1F-4D95-901E-4FFB9D2C6CBC}">
-  <ds:schemaRefs>
-    <ds:schemaRef ds:uri="http://schemas.microsoft.com/office/2009/outspace/metadata"/>
-  </ds:schemaRefs>
-</ds:datastoreItem>
-</file>
-
 <file path=customXml/itemProps4.xml><?xml version="1.0" encoding="utf-8"?>
-<ds:datastoreItem xmlns:ds="http://schemas.openxmlformats.org/officeDocument/2006/customXml" ds:itemID="{BB068B2A-EED3-4366-9060-0DE9AAEF1257}">
+<ds:datastoreItem xmlns:ds="http://schemas.openxmlformats.org/officeDocument/2006/customXml" ds:itemID="{47444091-8FFF-4CF6-B141-0D64A19074A0}">
   <ds:schemaRefs>
     <ds:schemaRef ds:uri="http://schemas.openxmlformats.org/officeDocument/2006/bibliography"/>
   </ds:schemaRefs>

</xml_diff>